<commit_message>
update slides and exercises
</commit_message>
<xml_diff>
--- a/textos_poeticos/instrucciones_ejercicios.docx
+++ b/textos_poeticos/instrucciones_ejercicios.docx
@@ -136,21 +136,7 @@
         <w:rPr>
           <w:rFonts w:eastAsia="Helvetica" w:cs="Helvetica"/>
         </w:rPr>
-        <w:t xml:space="preserve">ú contextual (en Mac, por ejemplo, es </w:t>
-      </w:r>
-      <w:proofErr w:type="spellStart"/>
-      <w:r>
-        <w:rPr>
-          <w:rFonts w:eastAsia="Helvetica" w:cs="Helvetica"/>
-        </w:rPr>
-        <w:t>ctrl</w:t>
-      </w:r>
-      <w:proofErr w:type="spellEnd"/>
-      <w:r>
-        <w:rPr>
-          <w:rFonts w:eastAsia="Helvetica" w:cs="Helvetica"/>
-        </w:rPr>
-        <w:t xml:space="preserve"> + Abrir con).</w:t>
+        <w:t>ú contextual (en Mac, por ejemplo, es ctrl + Abrir con).</w:t>
       </w:r>
     </w:p>
     <w:p>
@@ -359,7 +345,6 @@
         </w:rPr>
         <w:t xml:space="preserve">úate en la carpeta </w:t>
       </w:r>
-      <w:proofErr w:type="spellStart"/>
       <w:r>
         <w:rPr>
           <w:rFonts w:asciiTheme="minorHAnsi" w:eastAsia="Helvetica" w:hAnsiTheme="minorHAnsi" w:cs="Helvetica"/>
@@ -367,7 +352,6 @@
         </w:rPr>
         <w:t>textos_poeticos</w:t>
       </w:r>
-      <w:proofErr w:type="spellEnd"/>
       <w:r>
         <w:rPr>
           <w:rFonts w:asciiTheme="minorHAnsi" w:eastAsia="Helvetica" w:hAnsiTheme="minorHAnsi" w:cs="Helvetica"/>
@@ -378,21 +362,7 @@
         <w:rPr>
           <w:rFonts w:eastAsia="Helvetica" w:cs="Helvetica"/>
         </w:rPr>
-        <w:t>“</w:t>
-      </w:r>
-      <w:proofErr w:type="spellStart"/>
-      <w:r>
-        <w:rPr>
-          <w:rFonts w:eastAsia="Helvetica" w:cs="Helvetica"/>
-        </w:rPr>
-        <w:t>textos_poeticos.xpr</w:t>
-      </w:r>
-      <w:proofErr w:type="spellEnd"/>
-      <w:r>
-        <w:rPr>
-          <w:rFonts w:eastAsia="Helvetica" w:cs="Helvetica"/>
-        </w:rPr>
-        <w:t>”. Verás que en tu edi</w:t>
+        <w:t>“textos_poeticos.xpr”. Verás que en tu edi</w:t>
       </w:r>
       <w:r>
         <w:rPr>
@@ -555,17 +525,8 @@
           <w:rFonts w:asciiTheme="minorHAnsi" w:hAnsiTheme="minorHAnsi"/>
           <w:b/>
         </w:rPr>
-        <w:t xml:space="preserve">Text </w:t>
-      </w:r>
-      <w:proofErr w:type="spellStart"/>
-      <w:r>
-        <w:rPr>
-          <w:rFonts w:asciiTheme="minorHAnsi" w:hAnsiTheme="minorHAnsi"/>
-          <w:b/>
-        </w:rPr>
-        <w:t>Body</w:t>
-      </w:r>
-      <w:proofErr w:type="spellEnd"/>
+        <w:t>Text Body</w:t>
+      </w:r>
       <w:r>
         <w:rPr>
           <w:rFonts w:asciiTheme="minorHAnsi" w:hAnsiTheme="minorHAnsi"/>
@@ -584,39 +545,53 @@
             <w:rStyle w:val="Hipervnculo"/>
             <w:rFonts w:asciiTheme="minorHAnsi" w:hAnsiTheme="minorHAnsi"/>
           </w:rPr>
-          <w:t xml:space="preserve">2 The </w:t>
+          <w:t>2 The Tei Header</w:t>
         </w:r>
-        <w:proofErr w:type="spellStart"/>
+      </w:hyperlink>
+      <w:r>
+        <w:rPr>
+          <w:rFonts w:eastAsia="Helvetica" w:cs="Helvetica"/>
+        </w:rPr>
+        <w:t>” y lee la tabla de contenidos.</w:t>
+      </w:r>
+    </w:p>
+    <w:p>
+      <w:pPr>
+        <w:pStyle w:val="Prrafodelista"/>
+        <w:numPr>
+          <w:ilvl w:val="0"/>
+          <w:numId w:val="5"/>
+        </w:numPr>
+        <w:rPr>
+          <w:rFonts w:asciiTheme="minorHAnsi" w:hAnsiTheme="minorHAnsi"/>
+        </w:rPr>
+      </w:pPr>
+      <w:r>
+        <w:rPr>
+          <w:rFonts w:asciiTheme="minorHAnsi" w:hAnsiTheme="minorHAnsi"/>
+        </w:rPr>
+        <w:t>Clica en el elemento &lt;</w:t>
+      </w:r>
+      <w:hyperlink r:id="rId10" w:history="1">
         <w:r>
           <w:rPr>
             <w:rStyle w:val="Hipervnculo"/>
             <w:rFonts w:asciiTheme="minorHAnsi" w:hAnsiTheme="minorHAnsi"/>
           </w:rPr>
-          <w:t>Tei</w:t>
+          <w:t>teiHeader&gt;</w:t>
         </w:r>
-        <w:proofErr w:type="spellEnd"/>
-        <w:r>
-          <w:rPr>
-            <w:rStyle w:val="Hipervnculo"/>
-            <w:rFonts w:asciiTheme="minorHAnsi" w:hAnsiTheme="minorHAnsi"/>
-          </w:rPr>
-          <w:t xml:space="preserve"> </w:t>
-        </w:r>
-        <w:proofErr w:type="spellStart"/>
-        <w:r>
-          <w:rPr>
-            <w:rStyle w:val="Hipervnculo"/>
-            <w:rFonts w:asciiTheme="minorHAnsi" w:hAnsiTheme="minorHAnsi"/>
-          </w:rPr>
-          <w:t>Header</w:t>
-        </w:r>
-        <w:proofErr w:type="spellEnd"/>
       </w:hyperlink>
       <w:r>
         <w:rPr>
-          <w:rFonts w:eastAsia="Helvetica" w:cs="Helvetica"/>
-        </w:rPr>
-        <w:t>” y lee la tabla de contenidos.</w:t>
+          <w:rFonts w:asciiTheme="minorHAnsi" w:hAnsiTheme="minorHAnsi"/>
+        </w:rPr>
+        <w:t xml:space="preserve"> y lee la definici</w:t>
+      </w:r>
+      <w:r>
+        <w:rPr>
+          <w:rFonts w:eastAsia="Helvetica" w:cs="Helvetica"/>
+        </w:rPr>
+        <w:t>ón.</w:t>
       </w:r>
     </w:p>
     <w:p>
@@ -634,54 +609,6 @@
         <w:rPr>
           <w:rFonts w:asciiTheme="minorHAnsi" w:hAnsiTheme="minorHAnsi"/>
         </w:rPr>
-        <w:t>Clica en el elemento &lt;</w:t>
-      </w:r>
-      <w:hyperlink r:id="rId10" w:history="1">
-        <w:proofErr w:type="spellStart"/>
-        <w:r>
-          <w:rPr>
-            <w:rStyle w:val="Hipervnculo"/>
-            <w:rFonts w:asciiTheme="minorHAnsi" w:hAnsiTheme="minorHAnsi"/>
-          </w:rPr>
-          <w:t>teiHeader</w:t>
-        </w:r>
-        <w:proofErr w:type="spellEnd"/>
-        <w:r>
-          <w:rPr>
-            <w:rStyle w:val="Hipervnculo"/>
-            <w:rFonts w:asciiTheme="minorHAnsi" w:hAnsiTheme="minorHAnsi"/>
-          </w:rPr>
-          <w:t>&gt;</w:t>
-        </w:r>
-      </w:hyperlink>
-      <w:r>
-        <w:rPr>
-          <w:rFonts w:asciiTheme="minorHAnsi" w:hAnsiTheme="minorHAnsi"/>
-        </w:rPr>
-        <w:t xml:space="preserve"> y lee la definici</w:t>
-      </w:r>
-      <w:r>
-        <w:rPr>
-          <w:rFonts w:eastAsia="Helvetica" w:cs="Helvetica"/>
-        </w:rPr>
-        <w:t>ón.</w:t>
-      </w:r>
-    </w:p>
-    <w:p>
-      <w:pPr>
-        <w:pStyle w:val="Prrafodelista"/>
-        <w:numPr>
-          <w:ilvl w:val="0"/>
-          <w:numId w:val="5"/>
-        </w:numPr>
-        <w:rPr>
-          <w:rFonts w:asciiTheme="minorHAnsi" w:hAnsiTheme="minorHAnsi"/>
-        </w:rPr>
-      </w:pPr>
-      <w:r>
-        <w:rPr>
-          <w:rFonts w:asciiTheme="minorHAnsi" w:hAnsiTheme="minorHAnsi"/>
-        </w:rPr>
         <w:t xml:space="preserve">Preguntas: </w:t>
       </w:r>
     </w:p>
@@ -712,21 +639,7 @@
         <w:rPr>
           <w:rFonts w:eastAsia="Helvetica" w:cs="Helvetica"/>
         </w:rPr>
-        <w:t>ágina en que se define el &lt;</w:t>
-      </w:r>
-      <w:proofErr w:type="spellStart"/>
-      <w:r>
-        <w:rPr>
-          <w:rFonts w:eastAsia="Helvetica" w:cs="Helvetica"/>
-        </w:rPr>
-        <w:t>teiHeader</w:t>
-      </w:r>
-      <w:proofErr w:type="spellEnd"/>
-      <w:r>
-        <w:rPr>
-          <w:rFonts w:eastAsia="Helvetica" w:cs="Helvetica"/>
-        </w:rPr>
-        <w:t>&gt;?</w:t>
+        <w:t>ágina en que se define el &lt;teiHeader&gt;?</w:t>
       </w:r>
     </w:p>
     <w:p>
@@ -893,21 +806,7 @@
         <w:rPr>
           <w:rFonts w:eastAsia="Helvetica" w:cs="Helvetica"/>
         </w:rPr>
-        <w:t>ón del &lt;</w:t>
-      </w:r>
-      <w:proofErr w:type="spellStart"/>
-      <w:r>
-        <w:rPr>
-          <w:rFonts w:eastAsia="Helvetica" w:cs="Helvetica"/>
-        </w:rPr>
-        <w:t>teiHeader</w:t>
-      </w:r>
-      <w:proofErr w:type="spellEnd"/>
-      <w:r>
-        <w:rPr>
-          <w:rFonts w:eastAsia="Helvetica" w:cs="Helvetica"/>
-        </w:rPr>
-        <w:t>&gt;</w:t>
+        <w:t>ón del &lt;teiHeader&gt;</w:t>
       </w:r>
     </w:p>
     <w:p>
@@ -1005,23 +904,7 @@
           <w:rFonts w:asciiTheme="minorHAnsi" w:hAnsiTheme="minorHAnsi"/>
           <w:b/>
         </w:rPr>
-        <w:t>&lt;</w:t>
-      </w:r>
-      <w:proofErr w:type="spellStart"/>
-      <w:r>
-        <w:rPr>
-          <w:rFonts w:asciiTheme="minorHAnsi" w:hAnsiTheme="minorHAnsi"/>
-          <w:b/>
-        </w:rPr>
-        <w:t>teiHeader</w:t>
-      </w:r>
-      <w:proofErr w:type="spellEnd"/>
-      <w:r>
-        <w:rPr>
-          <w:rFonts w:asciiTheme="minorHAnsi" w:hAnsiTheme="minorHAnsi"/>
-          <w:b/>
-        </w:rPr>
-        <w:t>&gt;</w:t>
+        <w:t>&lt;teiHeader&gt;</w:t>
       </w:r>
       <w:r>
         <w:rPr>
@@ -1040,23 +923,7 @@
           <w:rFonts w:asciiTheme="minorHAnsi" w:hAnsiTheme="minorHAnsi"/>
           <w:b/>
         </w:rPr>
-        <w:t>&lt;</w:t>
-      </w:r>
-      <w:proofErr w:type="spellStart"/>
-      <w:r>
-        <w:rPr>
-          <w:rFonts w:asciiTheme="minorHAnsi" w:hAnsiTheme="minorHAnsi"/>
-          <w:b/>
-        </w:rPr>
-        <w:t>titleStmt</w:t>
-      </w:r>
-      <w:proofErr w:type="spellEnd"/>
-      <w:r>
-        <w:rPr>
-          <w:rFonts w:asciiTheme="minorHAnsi" w:hAnsiTheme="minorHAnsi"/>
-          <w:b/>
-        </w:rPr>
-        <w:t>&gt;</w:t>
+        <w:t>&lt;titleStmt&gt;</w:t>
       </w:r>
       <w:r>
         <w:rPr>
@@ -1166,23 +1033,7 @@
           <w:rFonts w:asciiTheme="minorHAnsi" w:hAnsiTheme="minorHAnsi"/>
           <w:b/>
         </w:rPr>
-        <w:t>&lt;</w:t>
-      </w:r>
-      <w:proofErr w:type="spellStart"/>
-      <w:r>
-        <w:rPr>
-          <w:rFonts w:asciiTheme="minorHAnsi" w:hAnsiTheme="minorHAnsi"/>
-          <w:b/>
-        </w:rPr>
-        <w:t>editionStmt</w:t>
-      </w:r>
-      <w:proofErr w:type="spellEnd"/>
-      <w:r>
-        <w:rPr>
-          <w:rFonts w:asciiTheme="minorHAnsi" w:hAnsiTheme="minorHAnsi"/>
-          <w:b/>
-        </w:rPr>
-        <w:t xml:space="preserve">&gt; </w:t>
+        <w:t xml:space="preserve">&lt;editionStmt&gt; </w:t>
       </w:r>
       <w:r>
         <w:rPr>
@@ -1195,23 +1046,7 @@
           <w:rFonts w:asciiTheme="minorHAnsi" w:hAnsiTheme="minorHAnsi"/>
           <w:b/>
         </w:rPr>
-        <w:t>&lt;</w:t>
-      </w:r>
-      <w:proofErr w:type="spellStart"/>
-      <w:r>
-        <w:rPr>
-          <w:rFonts w:asciiTheme="minorHAnsi" w:hAnsiTheme="minorHAnsi"/>
-          <w:b/>
-        </w:rPr>
-        <w:t>publicationStmt</w:t>
-      </w:r>
-      <w:proofErr w:type="spellEnd"/>
-      <w:r>
-        <w:rPr>
-          <w:rFonts w:asciiTheme="minorHAnsi" w:hAnsiTheme="minorHAnsi"/>
-          <w:b/>
-        </w:rPr>
-        <w:t xml:space="preserve">&gt; </w:t>
+        <w:t xml:space="preserve">&lt;publicationStmt&gt; </w:t>
       </w:r>
       <w:r>
         <w:rPr>
@@ -1248,23 +1083,7 @@
           <w:rFonts w:asciiTheme="minorHAnsi" w:hAnsiTheme="minorHAnsi"/>
           <w:b/>
         </w:rPr>
-        <w:t>&lt;</w:t>
-      </w:r>
-      <w:proofErr w:type="spellStart"/>
-      <w:r>
-        <w:rPr>
-          <w:rFonts w:asciiTheme="minorHAnsi" w:hAnsiTheme="minorHAnsi"/>
-          <w:b/>
-        </w:rPr>
-        <w:t>sourceDesc</w:t>
-      </w:r>
-      <w:proofErr w:type="spellEnd"/>
-      <w:r>
-        <w:rPr>
-          <w:rFonts w:asciiTheme="minorHAnsi" w:hAnsiTheme="minorHAnsi"/>
-          <w:b/>
-        </w:rPr>
-        <w:t xml:space="preserve">&gt; </w:t>
+        <w:t xml:space="preserve">&lt;sourceDesc&gt; </w:t>
       </w:r>
       <w:r>
         <w:rPr>
@@ -1337,23 +1156,7 @@
           <w:rFonts w:asciiTheme="minorHAnsi" w:hAnsiTheme="minorHAnsi"/>
           <w:b/>
         </w:rPr>
-        <w:t>&lt;</w:t>
-      </w:r>
-      <w:proofErr w:type="spellStart"/>
-      <w:r>
-        <w:rPr>
-          <w:rFonts w:asciiTheme="minorHAnsi" w:hAnsiTheme="minorHAnsi"/>
-          <w:b/>
-        </w:rPr>
-        <w:t>bibl</w:t>
-      </w:r>
-      <w:proofErr w:type="spellEnd"/>
-      <w:r>
-        <w:rPr>
-          <w:rFonts w:asciiTheme="minorHAnsi" w:hAnsiTheme="minorHAnsi"/>
-          <w:b/>
-        </w:rPr>
-        <w:t>&gt;</w:t>
+        <w:t>&lt;bibl&gt;</w:t>
       </w:r>
       <w:r>
         <w:rPr>
@@ -1403,23 +1206,7 @@
           <w:rFonts w:asciiTheme="minorHAnsi" w:hAnsiTheme="minorHAnsi"/>
           <w:b/>
         </w:rPr>
-        <w:t>&lt;</w:t>
-      </w:r>
-      <w:proofErr w:type="spellStart"/>
-      <w:r>
-        <w:rPr>
-          <w:rFonts w:asciiTheme="minorHAnsi" w:hAnsiTheme="minorHAnsi"/>
-          <w:b/>
-        </w:rPr>
-        <w:t>listWit</w:t>
-      </w:r>
-      <w:proofErr w:type="spellEnd"/>
-      <w:r>
-        <w:rPr>
-          <w:rFonts w:asciiTheme="minorHAnsi" w:hAnsiTheme="minorHAnsi"/>
-          <w:b/>
-        </w:rPr>
-        <w:t>&gt;</w:t>
+        <w:t>&lt;listWit&gt;</w:t>
       </w:r>
       <w:r>
         <w:rPr>
@@ -1432,23 +1219,7 @@
           <w:rFonts w:asciiTheme="minorHAnsi" w:hAnsiTheme="minorHAnsi"/>
           <w:b/>
         </w:rPr>
-        <w:t>&lt;</w:t>
-      </w:r>
-      <w:proofErr w:type="spellStart"/>
-      <w:r>
-        <w:rPr>
-          <w:rFonts w:asciiTheme="minorHAnsi" w:hAnsiTheme="minorHAnsi"/>
-          <w:b/>
-        </w:rPr>
-        <w:t>witness</w:t>
-      </w:r>
-      <w:proofErr w:type="spellEnd"/>
-      <w:r>
-        <w:rPr>
-          <w:rFonts w:asciiTheme="minorHAnsi" w:hAnsiTheme="minorHAnsi"/>
-          <w:b/>
-        </w:rPr>
-        <w:t>&gt;</w:t>
+        <w:t>&lt;witness&gt;</w:t>
       </w:r>
       <w:r>
         <w:rPr>
@@ -1479,21 +1250,7 @@
         <w:rPr>
           <w:rFonts w:asciiTheme="minorHAnsi" w:hAnsiTheme="minorHAnsi"/>
         </w:rPr>
-        <w:t xml:space="preserve"> y consulta el </w:t>
-      </w:r>
-      <w:proofErr w:type="spellStart"/>
-      <w:r>
-        <w:rPr>
-          <w:rFonts w:asciiTheme="minorHAnsi" w:hAnsiTheme="minorHAnsi"/>
-        </w:rPr>
-        <w:t>pdf</w:t>
-      </w:r>
-      <w:proofErr w:type="spellEnd"/>
-      <w:r>
-        <w:rPr>
-          <w:rFonts w:asciiTheme="minorHAnsi" w:hAnsiTheme="minorHAnsi"/>
-        </w:rPr>
-        <w:t xml:space="preserve"> </w:t>
+        <w:t xml:space="preserve"> y consulta el pdf </w:t>
       </w:r>
       <w:r>
         <w:rPr>
@@ -1662,23 +1419,7 @@
           <w:rFonts w:asciiTheme="minorHAnsi" w:hAnsiTheme="minorHAnsi"/>
           <w:b/>
         </w:rPr>
-        <w:t>&lt;</w:t>
-      </w:r>
-      <w:proofErr w:type="spellStart"/>
-      <w:r>
-        <w:rPr>
-          <w:rFonts w:asciiTheme="minorHAnsi" w:hAnsiTheme="minorHAnsi"/>
-          <w:b/>
-        </w:rPr>
-        <w:t>body</w:t>
-      </w:r>
-      <w:proofErr w:type="spellEnd"/>
-      <w:r>
-        <w:rPr>
-          <w:rFonts w:asciiTheme="minorHAnsi" w:hAnsiTheme="minorHAnsi"/>
-          <w:b/>
-        </w:rPr>
-        <w:t xml:space="preserve">&gt; </w:t>
+        <w:t xml:space="preserve">&lt;body&gt; </w:t>
       </w:r>
       <w:r>
         <w:rPr>
@@ -1777,21 +1518,12 @@
         </w:rPr>
         <w:t xml:space="preserve">Selecciona una estrofa y pulsa </w:t>
       </w:r>
-      <w:proofErr w:type="spellStart"/>
-      <w:r>
-        <w:rPr>
-          <w:rFonts w:asciiTheme="minorHAnsi" w:hAnsiTheme="minorHAnsi"/>
-          <w:b/>
-        </w:rPr>
-        <w:t>cmd</w:t>
-      </w:r>
-      <w:proofErr w:type="spellEnd"/>
-      <w:r>
-        <w:rPr>
-          <w:rFonts w:asciiTheme="minorHAnsi" w:hAnsiTheme="minorHAnsi"/>
-          <w:b/>
-        </w:rPr>
-        <w:t xml:space="preserve"> + e</w:t>
+      <w:r>
+        <w:rPr>
+          <w:rFonts w:asciiTheme="minorHAnsi" w:hAnsiTheme="minorHAnsi"/>
+          <w:b/>
+        </w:rPr>
+        <w:t>cmd + e</w:t>
       </w:r>
       <w:r>
         <w:rPr>
@@ -1828,21 +1560,7 @@
         <w:rPr>
           <w:rFonts w:asciiTheme="minorHAnsi" w:hAnsiTheme="minorHAnsi"/>
         </w:rPr>
-        <w:t xml:space="preserve"> y pulsa </w:t>
-      </w:r>
-      <w:proofErr w:type="spellStart"/>
-      <w:r>
-        <w:rPr>
-          <w:rFonts w:asciiTheme="minorHAnsi" w:hAnsiTheme="minorHAnsi"/>
-        </w:rPr>
-        <w:t>intro</w:t>
-      </w:r>
-      <w:proofErr w:type="spellEnd"/>
-      <w:r>
-        <w:rPr>
-          <w:rFonts w:asciiTheme="minorHAnsi" w:hAnsiTheme="minorHAnsi"/>
-        </w:rPr>
-        <w:t>.</w:t>
+        <w:t xml:space="preserve"> y pulsa intro.</w:t>
       </w:r>
     </w:p>
     <w:p>
@@ -1869,21 +1587,12 @@
         </w:rPr>
         <w:t xml:space="preserve">ón, selecciona un verso, pulsa </w:t>
       </w:r>
-      <w:proofErr w:type="spellStart"/>
       <w:r>
         <w:rPr>
           <w:rFonts w:asciiTheme="minorHAnsi" w:eastAsia="Helvetica" w:hAnsiTheme="minorHAnsi" w:cs="Helvetica"/>
           <w:b/>
         </w:rPr>
-        <w:t>cmd</w:t>
-      </w:r>
-      <w:proofErr w:type="spellEnd"/>
-      <w:r>
-        <w:rPr>
-          <w:rFonts w:asciiTheme="minorHAnsi" w:eastAsia="Helvetica" w:hAnsiTheme="minorHAnsi" w:cs="Helvetica"/>
-          <w:b/>
-        </w:rPr>
-        <w:t xml:space="preserve"> + e</w:t>
+        <w:t>cmd + e</w:t>
       </w:r>
       <w:r>
         <w:rPr>
@@ -1940,23 +1649,7 @@
         <w:rPr>
           <w:rFonts w:asciiTheme="minorHAnsi" w:hAnsiTheme="minorHAnsi"/>
         </w:rPr>
-        <w:t xml:space="preserve"> Puedes utilizar los atributos </w:t>
-      </w:r>
-      <w:proofErr w:type="spellStart"/>
-      <w:proofErr w:type="gramStart"/>
-      <w:r>
-        <w:rPr>
-          <w:rFonts w:asciiTheme="minorHAnsi" w:hAnsiTheme="minorHAnsi"/>
-        </w:rPr>
-        <w:t>xml:d</w:t>
-      </w:r>
-      <w:proofErr w:type="spellEnd"/>
-      <w:proofErr w:type="gramEnd"/>
-      <w:r>
-        <w:rPr>
-          <w:rFonts w:asciiTheme="minorHAnsi" w:hAnsiTheme="minorHAnsi"/>
-        </w:rPr>
-        <w:t xml:space="preserve"> y n para codificar respectivamente el identificador del verso (por ejemplo, </w:t>
+        <w:t xml:space="preserve"> Puedes utilizar los atributos xml:d y n para codificar respectivamente el identificador del verso (por ejemplo, </w:t>
       </w:r>
       <w:r>
         <w:rPr>
@@ -2073,21 +1766,7 @@
         <w:rPr>
           <w:rFonts w:eastAsia="Helvetica" w:cs="Helvetica"/>
         </w:rPr>
-        <w:t xml:space="preserve">ás que Oxygen te sugiere dicho elemento. Si pulsas </w:t>
-      </w:r>
-      <w:proofErr w:type="spellStart"/>
-      <w:r>
-        <w:rPr>
-          <w:rFonts w:eastAsia="Helvetica" w:cs="Helvetica"/>
-        </w:rPr>
-        <w:t>intro</w:t>
-      </w:r>
-      <w:proofErr w:type="spellEnd"/>
-      <w:r>
-        <w:rPr>
-          <w:rFonts w:eastAsia="Helvetica" w:cs="Helvetica"/>
-        </w:rPr>
-        <w:t>, aparecerá la etiquetará de inicio y d</w:t>
+        <w:t>ás que Oxygen te sugiere dicho elemento. Si pulsas intro, aparecerá la etiquetará de inicio y d</w:t>
       </w:r>
       <w:r>
         <w:rPr>
@@ -2249,7 +1928,6 @@
         </w:rPr>
         <w:t xml:space="preserve">y a </w:t>
       </w:r>
-      <w:proofErr w:type="spellStart"/>
       <w:r>
         <w:rPr>
           <w:rFonts w:asciiTheme="minorHAnsi" w:hAnsiTheme="minorHAnsi"/>
@@ -2257,7 +1935,6 @@
         </w:rPr>
         <w:t>img</w:t>
       </w:r>
-      <w:proofErr w:type="spellEnd"/>
       <w:r>
         <w:rPr>
           <w:rFonts w:asciiTheme="minorHAnsi" w:hAnsiTheme="minorHAnsi"/>
@@ -2300,17 +1977,8 @@
           <w:rFonts w:asciiTheme="minorHAnsi" w:hAnsiTheme="minorHAnsi"/>
           <w:b/>
         </w:rPr>
-        <w:t>&lt;</w:t>
-      </w:r>
-      <w:proofErr w:type="spellStart"/>
-      <w:r>
-        <w:rPr>
-          <w:rFonts w:asciiTheme="minorHAnsi" w:hAnsiTheme="minorHAnsi"/>
-          <w:b/>
-        </w:rPr>
-        <w:t>pb</w:t>
-      </w:r>
-      <w:proofErr w:type="spellEnd"/>
+        <w:t>&lt;pb</w:t>
+      </w:r>
       <w:r>
         <w:rPr>
           <w:rFonts w:asciiTheme="minorHAnsi" w:hAnsiTheme="minorHAnsi"/>
@@ -2356,7 +2024,6 @@
         </w:rPr>
         <w:t xml:space="preserve">ge el atributo </w:t>
       </w:r>
-      <w:proofErr w:type="spellStart"/>
       <w:r>
         <w:rPr>
           <w:rFonts w:asciiTheme="minorHAnsi" w:hAnsiTheme="minorHAnsi"/>
@@ -2364,7 +2031,6 @@
         </w:rPr>
         <w:t>ed</w:t>
       </w:r>
-      <w:proofErr w:type="spellEnd"/>
       <w:r>
         <w:rPr>
           <w:rFonts w:asciiTheme="minorHAnsi" w:hAnsiTheme="minorHAnsi"/>
@@ -2415,7 +2081,6 @@
         </w:rPr>
         <w:t xml:space="preserve"> y el nombre del archivo con el atributo </w:t>
       </w:r>
-      <w:proofErr w:type="spellStart"/>
       <w:r>
         <w:rPr>
           <w:rFonts w:asciiTheme="minorHAnsi" w:hAnsiTheme="minorHAnsi"/>
@@ -2423,7 +2088,6 @@
         </w:rPr>
         <w:t>facs</w:t>
       </w:r>
-      <w:proofErr w:type="spellEnd"/>
       <w:r>
         <w:rPr>
           <w:rFonts w:asciiTheme="minorHAnsi" w:hAnsiTheme="minorHAnsi"/>
@@ -2473,23 +2137,7 @@
           <w:rFonts w:asciiTheme="minorHAnsi" w:hAnsiTheme="minorHAnsi"/>
           <w:b/>
         </w:rPr>
-        <w:t>&lt;</w:t>
-      </w:r>
-      <w:proofErr w:type="spellStart"/>
-      <w:r>
-        <w:rPr>
-          <w:rFonts w:asciiTheme="minorHAnsi" w:hAnsiTheme="minorHAnsi"/>
-          <w:b/>
-        </w:rPr>
-        <w:t>pb</w:t>
-      </w:r>
-      <w:proofErr w:type="spellEnd"/>
-      <w:r>
-        <w:rPr>
-          <w:rFonts w:asciiTheme="minorHAnsi" w:hAnsiTheme="minorHAnsi"/>
-          <w:b/>
-        </w:rPr>
-        <w:t>/&gt;</w:t>
+        <w:t>&lt;pb/&gt;</w:t>
       </w:r>
       <w:r>
         <w:rPr>
@@ -2503,25 +2151,7 @@
           <w:b/>
           <w:lang w:val="es-ES_tradnl"/>
         </w:rPr>
-        <w:t xml:space="preserve">&lt;l&gt;Vieras (muerta la voz, suelto el </w:t>
-      </w:r>
-      <w:proofErr w:type="gramStart"/>
-      <w:r>
-        <w:rPr>
-          <w:rFonts w:asciiTheme="minorHAnsi" w:hAnsiTheme="minorHAnsi"/>
-          <w:b/>
-          <w:lang w:val="es-ES_tradnl"/>
-        </w:rPr>
-        <w:t>cabello)&lt;</w:t>
-      </w:r>
-      <w:proofErr w:type="gramEnd"/>
-      <w:r>
-        <w:rPr>
-          <w:rFonts w:asciiTheme="minorHAnsi" w:hAnsiTheme="minorHAnsi"/>
-          <w:b/>
-          <w:lang w:val="es-ES_tradnl"/>
-        </w:rPr>
-        <w:t>/l&gt;</w:t>
+        <w:t>&lt;l&gt;Vieras (muerta la voz, suelto el cabello)&lt;/l&gt;</w:t>
       </w:r>
       <w:r>
         <w:rPr>
@@ -2536,25 +2166,7 @@
           <w:b/>
           <w:lang w:val="es-ES_tradnl"/>
         </w:rPr>
-        <w:t>&lt;</w:t>
-      </w:r>
-      <w:proofErr w:type="spellStart"/>
-      <w:r>
-        <w:rPr>
-          <w:rFonts w:asciiTheme="minorHAnsi" w:hAnsiTheme="minorHAnsi"/>
-          <w:b/>
-          <w:lang w:val="es-ES_tradnl"/>
-        </w:rPr>
-        <w:t>pb</w:t>
-      </w:r>
-      <w:proofErr w:type="spellEnd"/>
-      <w:r>
-        <w:rPr>
-          <w:rFonts w:asciiTheme="minorHAnsi" w:hAnsiTheme="minorHAnsi"/>
-          <w:b/>
-          <w:lang w:val="es-ES_tradnl"/>
-        </w:rPr>
-        <w:t>/&gt;</w:t>
+        <w:t>&lt;pb/&gt;</w:t>
       </w:r>
       <w:r>
         <w:rPr>
@@ -2614,21 +2226,12 @@
         </w:rPr>
         <w:t>ón 2/</w:t>
       </w:r>
-      <w:proofErr w:type="spellStart"/>
-      <w:r>
-        <w:rPr>
-          <w:rFonts w:asciiTheme="minorHAnsi" w:hAnsiTheme="minorHAnsi"/>
-          <w:b/>
-        </w:rPr>
-        <w:t>source</w:t>
-      </w:r>
-      <w:proofErr w:type="spellEnd"/>
-      <w:r>
-        <w:rPr>
-          <w:rFonts w:asciiTheme="minorHAnsi" w:hAnsiTheme="minorHAnsi"/>
-          <w:b/>
-        </w:rPr>
-        <w:t>/modernizaci</w:t>
+      <w:r>
+        <w:rPr>
+          <w:rFonts w:asciiTheme="minorHAnsi" w:hAnsiTheme="minorHAnsi"/>
+          <w:b/>
+        </w:rPr>
+        <w:t>source/modernizaci</w:t>
       </w:r>
       <w:r>
         <w:rPr>
@@ -2680,7 +2283,6 @@
         </w:rPr>
         <w:t xml:space="preserve"> para contener los elementos &lt;</w:t>
       </w:r>
-      <w:proofErr w:type="spellStart"/>
       <w:r>
         <w:rPr>
           <w:rFonts w:asciiTheme="minorHAnsi" w:hAnsiTheme="minorHAnsi"/>
@@ -2688,7 +2290,6 @@
         </w:rPr>
         <w:t>orig</w:t>
       </w:r>
-      <w:proofErr w:type="spellEnd"/>
       <w:r>
         <w:rPr>
           <w:rFonts w:asciiTheme="minorHAnsi" w:hAnsiTheme="minorHAnsi"/>
@@ -2700,23 +2301,7 @@
           <w:rFonts w:asciiTheme="minorHAnsi" w:hAnsiTheme="minorHAnsi"/>
           <w:b/>
         </w:rPr>
-        <w:t>&lt;</w:t>
-      </w:r>
-      <w:proofErr w:type="spellStart"/>
-      <w:r>
-        <w:rPr>
-          <w:rFonts w:asciiTheme="minorHAnsi" w:hAnsiTheme="minorHAnsi"/>
-          <w:b/>
-        </w:rPr>
-        <w:t>reg</w:t>
-      </w:r>
-      <w:proofErr w:type="spellEnd"/>
-      <w:r>
-        <w:rPr>
-          <w:rFonts w:asciiTheme="minorHAnsi" w:hAnsiTheme="minorHAnsi"/>
-          <w:b/>
-        </w:rPr>
-        <w:t>&gt;.</w:t>
+        <w:t>&lt;reg&gt;.</w:t>
       </w:r>
       <w:r>
         <w:rPr>
@@ -2841,17 +2426,46 @@
           <w:rFonts w:asciiTheme="minorHAnsi" w:hAnsiTheme="minorHAnsi"/>
           <w:b/>
         </w:rPr>
-        <w:t>&lt;</w:t>
-      </w:r>
-      <w:proofErr w:type="spellStart"/>
-      <w:r>
-        <w:rPr>
-          <w:rFonts w:asciiTheme="minorHAnsi" w:hAnsiTheme="minorHAnsi"/>
-          <w:b/>
-        </w:rPr>
-        <w:t>title</w:t>
-      </w:r>
-      <w:proofErr w:type="spellEnd"/>
+        <w:t>&lt;title&gt;</w:t>
+      </w:r>
+      <w:r>
+        <w:rPr>
+          <w:rFonts w:asciiTheme="minorHAnsi" w:hAnsiTheme="minorHAnsi"/>
+        </w:rPr>
+        <w:t>), palabras mencionadas (</w:t>
+      </w:r>
+      <w:r>
+        <w:rPr>
+          <w:rFonts w:asciiTheme="minorHAnsi" w:hAnsiTheme="minorHAnsi"/>
+          <w:b/>
+        </w:rPr>
+        <w:t>&lt;mentioned&gt;</w:t>
+      </w:r>
+      <w:r>
+        <w:rPr>
+          <w:rFonts w:asciiTheme="minorHAnsi" w:hAnsiTheme="minorHAnsi"/>
+        </w:rPr>
+        <w:t xml:space="preserve">) y </w:t>
+      </w:r>
+      <w:r>
+        <w:rPr>
+          <w:rFonts w:asciiTheme="minorHAnsi" w:hAnsiTheme="minorHAnsi"/>
+        </w:rPr>
+        <w:t>palabras extranjeras con</w:t>
+      </w:r>
+      <w:r>
+        <w:rPr>
+          <w:rFonts w:asciiTheme="minorHAnsi" w:hAnsiTheme="minorHAnsi"/>
+        </w:rPr>
+        <w:t xml:space="preserve"> (</w:t>
+      </w:r>
+      <w:r>
+        <w:rPr>
+          <w:rFonts w:asciiTheme="minorHAnsi" w:hAnsiTheme="minorHAnsi"/>
+          <w:b/>
+        </w:rPr>
+        <w:t>&lt;foreign</w:t>
+      </w:r>
       <w:r>
         <w:rPr>
           <w:rFonts w:asciiTheme="minorHAnsi" w:hAnsiTheme="minorHAnsi"/>
@@ -2863,76 +2477,6 @@
         <w:rPr>
           <w:rFonts w:asciiTheme="minorHAnsi" w:hAnsiTheme="minorHAnsi"/>
         </w:rPr>
-        <w:t>), palabras mencionadas (</w:t>
-      </w:r>
-      <w:r>
-        <w:rPr>
-          <w:rFonts w:asciiTheme="minorHAnsi" w:hAnsiTheme="minorHAnsi"/>
-          <w:b/>
-        </w:rPr>
-        <w:t>&lt;</w:t>
-      </w:r>
-      <w:proofErr w:type="spellStart"/>
-      <w:r>
-        <w:rPr>
-          <w:rFonts w:asciiTheme="minorHAnsi" w:hAnsiTheme="minorHAnsi"/>
-          <w:b/>
-        </w:rPr>
-        <w:t>mentioned</w:t>
-      </w:r>
-      <w:proofErr w:type="spellEnd"/>
-      <w:r>
-        <w:rPr>
-          <w:rFonts w:asciiTheme="minorHAnsi" w:hAnsiTheme="minorHAnsi"/>
-          <w:b/>
-        </w:rPr>
-        <w:t>&gt;</w:t>
-      </w:r>
-      <w:r>
-        <w:rPr>
-          <w:rFonts w:asciiTheme="minorHAnsi" w:hAnsiTheme="minorHAnsi"/>
-        </w:rPr>
-        <w:t xml:space="preserve">) y </w:t>
-      </w:r>
-      <w:r>
-        <w:rPr>
-          <w:rFonts w:asciiTheme="minorHAnsi" w:hAnsiTheme="minorHAnsi"/>
-        </w:rPr>
-        <w:t>palabras extranjeras con</w:t>
-      </w:r>
-      <w:r>
-        <w:rPr>
-          <w:rFonts w:asciiTheme="minorHAnsi" w:hAnsiTheme="minorHAnsi"/>
-        </w:rPr>
-        <w:t xml:space="preserve"> (</w:t>
-      </w:r>
-      <w:r>
-        <w:rPr>
-          <w:rFonts w:asciiTheme="minorHAnsi" w:hAnsiTheme="minorHAnsi"/>
-          <w:b/>
-        </w:rPr>
-        <w:t>&lt;</w:t>
-      </w:r>
-      <w:proofErr w:type="spellStart"/>
-      <w:r>
-        <w:rPr>
-          <w:rFonts w:asciiTheme="minorHAnsi" w:hAnsiTheme="minorHAnsi"/>
-          <w:b/>
-        </w:rPr>
-        <w:t>foreign</w:t>
-      </w:r>
-      <w:proofErr w:type="spellEnd"/>
-      <w:r>
-        <w:rPr>
-          <w:rFonts w:asciiTheme="minorHAnsi" w:hAnsiTheme="minorHAnsi"/>
-          <w:b/>
-        </w:rPr>
-        <w:t>&gt;</w:t>
-      </w:r>
-      <w:r>
-        <w:rPr>
-          <w:rFonts w:asciiTheme="minorHAnsi" w:hAnsiTheme="minorHAnsi"/>
-        </w:rPr>
         <w:t xml:space="preserve">). Los dos </w:t>
       </w:r>
       <w:r>
@@ -2947,57 +2491,18 @@
         </w:rPr>
         <w:t xml:space="preserve">ementos pueden tener un atributo </w:t>
       </w:r>
-      <w:proofErr w:type="spellStart"/>
-      <w:r>
-        <w:rPr>
-          <w:rFonts w:asciiTheme="minorHAnsi" w:hAnsiTheme="minorHAnsi"/>
-          <w:b/>
-        </w:rPr>
-        <w:t>rend</w:t>
-      </w:r>
-      <w:proofErr w:type="spellEnd"/>
-      <w:r>
-        <w:rPr>
-          <w:rFonts w:asciiTheme="minorHAnsi" w:hAnsiTheme="minorHAnsi"/>
-          <w:b/>
-        </w:rPr>
-        <w:t>="</w:t>
-      </w:r>
-      <w:proofErr w:type="spellStart"/>
-      <w:r>
-        <w:rPr>
-          <w:rFonts w:asciiTheme="minorHAnsi" w:hAnsiTheme="minorHAnsi"/>
-          <w:b/>
-        </w:rPr>
-        <w:t>italic</w:t>
-      </w:r>
-      <w:proofErr w:type="spellEnd"/>
-      <w:r>
-        <w:rPr>
-          <w:rFonts w:asciiTheme="minorHAnsi" w:hAnsiTheme="minorHAnsi"/>
-          <w:b/>
-        </w:rPr>
-        <w:t>"</w:t>
-      </w:r>
-      <w:r>
-        <w:rPr>
-          <w:rFonts w:asciiTheme="minorHAnsi" w:hAnsiTheme="minorHAnsi"/>
-        </w:rPr>
-        <w:t xml:space="preserve">. Consulta el </w:t>
-      </w:r>
-      <w:proofErr w:type="spellStart"/>
-      <w:r>
-        <w:rPr>
-          <w:rFonts w:asciiTheme="minorHAnsi" w:hAnsiTheme="minorHAnsi"/>
-        </w:rPr>
-        <w:t>pdf</w:t>
-      </w:r>
-      <w:proofErr w:type="spellEnd"/>
-      <w:r>
-        <w:rPr>
-          <w:rFonts w:asciiTheme="minorHAnsi" w:hAnsiTheme="minorHAnsi"/>
-        </w:rPr>
-        <w:t xml:space="preserve"> </w:t>
+      <w:r>
+        <w:rPr>
+          <w:rFonts w:asciiTheme="minorHAnsi" w:hAnsiTheme="minorHAnsi"/>
+          <w:b/>
+        </w:rPr>
+        <w:t>rend="italic"</w:t>
+      </w:r>
+      <w:r>
+        <w:rPr>
+          <w:rFonts w:asciiTheme="minorHAnsi" w:hAnsiTheme="minorHAnsi"/>
+        </w:rPr>
+        <w:t xml:space="preserve">. Consulta el pdf </w:t>
       </w:r>
       <w:r>
         <w:rPr>
@@ -3016,21 +2521,7 @@
         <w:rPr>
           <w:rFonts w:eastAsia="Helvetica" w:cs="Helvetica"/>
         </w:rPr>
-        <w:t>ón 2/</w:t>
-      </w:r>
-      <w:proofErr w:type="spellStart"/>
-      <w:r>
-        <w:rPr>
-          <w:rFonts w:eastAsia="Helvetica" w:cs="Helvetica"/>
-        </w:rPr>
-        <w:t>source</w:t>
-      </w:r>
-      <w:proofErr w:type="spellEnd"/>
-      <w:r>
-        <w:rPr>
-          <w:rFonts w:eastAsia="Helvetica" w:cs="Helvetica"/>
-        </w:rPr>
-        <w:t>/cancion6.pdf) para ver las palabras que estaban marcadas con cursiva.</w:t>
+        <w:t>ón 2/source/cancion6.pdf) para ver las palabras que estaban marcadas con cursiva.</w:t>
       </w:r>
     </w:p>
     <w:p>
@@ -3067,23 +2558,7 @@
           <w:rFonts w:asciiTheme="minorHAnsi" w:eastAsia="Helvetica" w:hAnsiTheme="minorHAnsi" w:cs="Helvetica"/>
           <w:b/>
         </w:rPr>
-        <w:t>&lt;</w:t>
-      </w:r>
-      <w:proofErr w:type="spellStart"/>
-      <w:r>
-        <w:rPr>
-          <w:rFonts w:asciiTheme="minorHAnsi" w:eastAsia="Helvetica" w:hAnsiTheme="minorHAnsi" w:cs="Helvetica"/>
-          <w:b/>
-        </w:rPr>
-        <w:t>persName</w:t>
-      </w:r>
-      <w:proofErr w:type="spellEnd"/>
-      <w:r>
-        <w:rPr>
-          <w:rFonts w:asciiTheme="minorHAnsi" w:eastAsia="Helvetica" w:hAnsiTheme="minorHAnsi" w:cs="Helvetica"/>
-          <w:b/>
-        </w:rPr>
-        <w:t>&gt;</w:t>
+        <w:t>&lt;persName&gt;</w:t>
       </w:r>
       <w:r>
         <w:rPr>
@@ -3098,9 +2573,26 @@
           <w:highlight w:val="white"/>
           <w:lang w:val="es-ES_tradnl"/>
         </w:rPr>
-        <w:t>&lt;</w:t>
-      </w:r>
-      <w:proofErr w:type="spellStart"/>
+        <w:t>&lt;persName&gt;</w:t>
+      </w:r>
+      <w:r>
+        <w:rPr>
+          <w:rFonts w:asciiTheme="minorHAnsi" w:hAnsiTheme="minorHAnsi" w:cs="Times New Roman"/>
+          <w:color w:val="000000"/>
+          <w:highlight w:val="white"/>
+          <w:lang w:val="es-ES_tradnl"/>
+        </w:rPr>
+        <w:t>G</w:t>
+      </w:r>
+      <w:r>
+        <w:rPr>
+          <w:rFonts w:eastAsia="Helvetica" w:cs="Helvetica"/>
+          <w:color w:val="000000"/>
+          <w:highlight w:val="white"/>
+          <w:lang w:val="es-ES_tradnl"/>
+        </w:rPr>
+        <w:t>óngora</w:t>
+      </w:r>
       <w:r>
         <w:rPr>
           <w:rFonts w:asciiTheme="minorHAnsi" w:hAnsiTheme="minorHAnsi" w:cs="Times New Roman"/>
@@ -3108,64 +2600,7 @@
           <w:highlight w:val="white"/>
           <w:lang w:val="es-ES_tradnl"/>
         </w:rPr>
-        <w:t>persName</w:t>
-      </w:r>
-      <w:proofErr w:type="spellEnd"/>
-      <w:r>
-        <w:rPr>
-          <w:rFonts w:asciiTheme="minorHAnsi" w:hAnsiTheme="minorHAnsi" w:cs="Times New Roman"/>
-          <w:color w:val="000096"/>
-          <w:highlight w:val="white"/>
-          <w:lang w:val="es-ES_tradnl"/>
-        </w:rPr>
-        <w:t>&gt;</w:t>
-      </w:r>
-      <w:r>
-        <w:rPr>
-          <w:rFonts w:asciiTheme="minorHAnsi" w:hAnsiTheme="minorHAnsi" w:cs="Times New Roman"/>
-          <w:color w:val="000000"/>
-          <w:highlight w:val="white"/>
-          <w:lang w:val="es-ES_tradnl"/>
-        </w:rPr>
-        <w:t>G</w:t>
-      </w:r>
-      <w:r>
-        <w:rPr>
-          <w:rFonts w:eastAsia="Helvetica" w:cs="Helvetica"/>
-          <w:color w:val="000000"/>
-          <w:highlight w:val="white"/>
-          <w:lang w:val="es-ES_tradnl"/>
-        </w:rPr>
-        <w:t>óngora</w:t>
-      </w:r>
-      <w:r>
-        <w:rPr>
-          <w:rFonts w:asciiTheme="minorHAnsi" w:hAnsiTheme="minorHAnsi" w:cs="Times New Roman"/>
-          <w:color w:val="000096"/>
-          <w:highlight w:val="white"/>
-          <w:lang w:val="es-ES_tradnl"/>
-        </w:rPr>
-        <w:t>&lt;/</w:t>
-      </w:r>
-      <w:proofErr w:type="spellStart"/>
-      <w:r>
-        <w:rPr>
-          <w:rFonts w:asciiTheme="minorHAnsi" w:hAnsiTheme="minorHAnsi" w:cs="Times New Roman"/>
-          <w:color w:val="000096"/>
-          <w:highlight w:val="white"/>
-          <w:lang w:val="es-ES_tradnl"/>
-        </w:rPr>
-        <w:t>persName</w:t>
-      </w:r>
-      <w:proofErr w:type="spellEnd"/>
-      <w:r>
-        <w:rPr>
-          <w:rFonts w:asciiTheme="minorHAnsi" w:hAnsiTheme="minorHAnsi" w:cs="Times New Roman"/>
-          <w:color w:val="000096"/>
-          <w:highlight w:val="white"/>
-          <w:lang w:val="es-ES_tradnl"/>
-        </w:rPr>
-        <w:t xml:space="preserve">&gt;. </w:t>
+        <w:t xml:space="preserve">&lt;/persName&gt;. </w:t>
       </w:r>
     </w:p>
     <w:p>
@@ -3229,19 +2664,8 @@
           <w:highlight w:val="white"/>
           <w:lang w:val="es-ES_tradnl"/>
         </w:rPr>
-        <w:t xml:space="preserve"> </w:t>
-      </w:r>
-      <w:proofErr w:type="spellStart"/>
-      <w:r>
-        <w:rPr>
-          <w:rFonts w:asciiTheme="minorHAnsi" w:hAnsiTheme="minorHAnsi" w:cs="Times New Roman"/>
-          <w:color w:val="F5844C"/>
-          <w:highlight w:val="white"/>
-          <w:lang w:val="es-ES_tradnl"/>
-        </w:rPr>
-        <w:t>key</w:t>
-      </w:r>
-      <w:proofErr w:type="spellEnd"/>
+        <w:t xml:space="preserve"> key</w:t>
+      </w:r>
       <w:r>
         <w:rPr>
           <w:rFonts w:asciiTheme="minorHAnsi" w:hAnsiTheme="minorHAnsi" w:cs="Times New Roman"/>
@@ -3309,19 +2733,8 @@
           <w:color w:val="000000" w:themeColor="text1"/>
           <w:lang w:val="es-ES_tradnl"/>
         </w:rPr>
-        <w:t>@</w:t>
-      </w:r>
-      <w:proofErr w:type="spellStart"/>
-      <w:r>
-        <w:rPr>
-          <w:rFonts w:asciiTheme="minorHAnsi" w:hAnsiTheme="minorHAnsi" w:cs="Times New Roman"/>
-          <w:b/>
-          <w:color w:val="000000" w:themeColor="text1"/>
-          <w:lang w:val="es-ES_tradnl"/>
-        </w:rPr>
-        <w:t>key</w:t>
-      </w:r>
-      <w:proofErr w:type="spellEnd"/>
+        <w:t>@key</w:t>
+      </w:r>
       <w:r>
         <w:rPr>
           <w:rFonts w:asciiTheme="minorHAnsi" w:hAnsiTheme="minorHAnsi" w:cs="Times New Roman"/>
@@ -3361,96 +2774,16 @@
           <w:color w:val="000000" w:themeColor="text1"/>
           <w:lang w:val="es-ES_tradnl"/>
         </w:rPr>
-        <w:t>&lt;</w:t>
-      </w:r>
-      <w:proofErr w:type="spellStart"/>
-      <w:r>
-        <w:rPr>
-          <w:rFonts w:asciiTheme="minorHAnsi" w:hAnsiTheme="minorHAnsi" w:cs="Times New Roman"/>
+        <w:t>&lt;persName role=</w:t>
+      </w:r>
+      <w:r>
+        <w:rPr>
+          <w:rFonts w:eastAsia="Helvetica" w:cs="Helvetica"/>
           <w:b/>
           <w:color w:val="000000" w:themeColor="text1"/>
           <w:lang w:val="es-ES_tradnl"/>
         </w:rPr>
-        <w:t>persName</w:t>
-      </w:r>
-      <w:proofErr w:type="spellEnd"/>
-      <w:r>
-        <w:rPr>
-          <w:rFonts w:asciiTheme="minorHAnsi" w:hAnsiTheme="minorHAnsi" w:cs="Times New Roman"/>
-          <w:b/>
-          <w:color w:val="000000" w:themeColor="text1"/>
-          <w:lang w:val="es-ES_tradnl"/>
-        </w:rPr>
-        <w:t xml:space="preserve"> role</w:t>
-      </w:r>
-      <w:proofErr w:type="gramStart"/>
-      <w:r>
-        <w:rPr>
-          <w:rFonts w:asciiTheme="minorHAnsi" w:hAnsiTheme="minorHAnsi" w:cs="Times New Roman"/>
-          <w:b/>
-          <w:color w:val="000000" w:themeColor="text1"/>
-          <w:lang w:val="es-ES_tradnl"/>
-        </w:rPr>
-        <w:t>=</w:t>
-      </w:r>
-      <w:r>
-        <w:rPr>
-          <w:rFonts w:eastAsia="Helvetica" w:cs="Helvetica"/>
-          <w:b/>
-          <w:color w:val="000000" w:themeColor="text1"/>
-          <w:lang w:val="es-ES_tradnl"/>
-        </w:rPr>
-        <w:t>”autoridad</w:t>
-      </w:r>
-      <w:proofErr w:type="gramEnd"/>
-      <w:r>
-        <w:rPr>
-          <w:rFonts w:eastAsia="Helvetica" w:cs="Helvetica"/>
-          <w:b/>
-          <w:color w:val="000000" w:themeColor="text1"/>
-          <w:lang w:val="es-ES_tradnl"/>
-        </w:rPr>
-        <w:t xml:space="preserve">” </w:t>
-      </w:r>
-      <w:proofErr w:type="spellStart"/>
-      <w:r>
-        <w:rPr>
-          <w:rFonts w:eastAsia="Helvetica" w:cs="Helvetica"/>
-          <w:b/>
-          <w:color w:val="000000" w:themeColor="text1"/>
-          <w:lang w:val="es-ES_tradnl"/>
-        </w:rPr>
-        <w:t>key</w:t>
-      </w:r>
-      <w:proofErr w:type="spellEnd"/>
-      <w:r>
-        <w:rPr>
-          <w:rFonts w:eastAsia="Helvetica" w:cs="Helvetica"/>
-          <w:b/>
-          <w:color w:val="000000" w:themeColor="text1"/>
-          <w:lang w:val="es-ES_tradnl"/>
-        </w:rPr>
-        <w:t>=”Dámaso Alonso”&gt;D. Alonso&lt;/</w:t>
-      </w:r>
-      <w:proofErr w:type="spellStart"/>
-      <w:r>
-        <w:rPr>
-          <w:rFonts w:eastAsia="Helvetica" w:cs="Helvetica"/>
-          <w:b/>
-          <w:color w:val="000000" w:themeColor="text1"/>
-          <w:lang w:val="es-ES_tradnl"/>
-        </w:rPr>
-        <w:t>persName</w:t>
-      </w:r>
-      <w:proofErr w:type="spellEnd"/>
-      <w:r>
-        <w:rPr>
-          <w:rFonts w:eastAsia="Helvetica" w:cs="Helvetica"/>
-          <w:b/>
-          <w:color w:val="000000" w:themeColor="text1"/>
-          <w:lang w:val="es-ES_tradnl"/>
-        </w:rPr>
-        <w:t>&gt;</w:t>
+        <w:t>”autoridad” key=”Dámaso Alonso”&gt;D. Alonso&lt;/persName&gt;</w:t>
       </w:r>
     </w:p>
     <w:p>
@@ -3520,17 +2853,8 @@
           <w:rFonts w:asciiTheme="minorHAnsi" w:hAnsiTheme="minorHAnsi"/>
           <w:b/>
         </w:rPr>
-        <w:t>materiales/</w:t>
-      </w:r>
-      <w:proofErr w:type="spellStart"/>
-      <w:r>
-        <w:rPr>
-          <w:rFonts w:asciiTheme="minorHAnsi" w:hAnsiTheme="minorHAnsi"/>
-          <w:b/>
-        </w:rPr>
-        <w:t>source</w:t>
-      </w:r>
-      <w:proofErr w:type="spellEnd"/>
+        <w:t>materiales/source</w:t>
+      </w:r>
       <w:r>
         <w:rPr>
           <w:rFonts w:asciiTheme="minorHAnsi" w:hAnsiTheme="minorHAnsi"/>
@@ -3678,23 +3002,7 @@
           <w:rFonts w:asciiTheme="minorHAnsi" w:hAnsiTheme="minorHAnsi"/>
           <w:b/>
         </w:rPr>
-        <w:t>&lt;</w:t>
-      </w:r>
-      <w:proofErr w:type="spellStart"/>
-      <w:r>
-        <w:rPr>
-          <w:rFonts w:asciiTheme="minorHAnsi" w:hAnsiTheme="minorHAnsi"/>
-          <w:b/>
-        </w:rPr>
-        <w:t>term</w:t>
-      </w:r>
-      <w:proofErr w:type="spellEnd"/>
-      <w:r>
-        <w:rPr>
-          <w:rFonts w:asciiTheme="minorHAnsi" w:hAnsiTheme="minorHAnsi"/>
-          <w:b/>
-        </w:rPr>
-        <w:t>&gt;</w:t>
+        <w:t>&lt;term&gt;</w:t>
       </w:r>
       <w:r>
         <w:rPr>
@@ -3706,21 +3014,7 @@
         <w:rPr>
           <w:rFonts w:eastAsia="Helvetica" w:cs="Helvetica"/>
         </w:rPr>
-        <w:t>ás tarde con el vocabulario gongorino. Puedes utilizar el atributo @</w:t>
-      </w:r>
-      <w:proofErr w:type="spellStart"/>
-      <w:r>
-        <w:rPr>
-          <w:rFonts w:eastAsia="Helvetica" w:cs="Helvetica"/>
-        </w:rPr>
-        <w:t>ana</w:t>
-      </w:r>
-      <w:proofErr w:type="spellEnd"/>
-      <w:r>
-        <w:rPr>
-          <w:rFonts w:eastAsia="Helvetica" w:cs="Helvetica"/>
-        </w:rPr>
-        <w:t xml:space="preserve"> para proporcionar el lema. Por ejemplo, puedes marcar la palabra “impedidos” así: </w:t>
+        <w:t xml:space="preserve">ás tarde con el vocabulario gongorino. Puedes utilizar el atributo @ana para proporcionar el lema. Por ejemplo, puedes marcar la palabra “impedidos” así: </w:t>
       </w:r>
       <w:r>
         <w:rPr>
@@ -3729,9 +3023,35 @@
           <w:highlight w:val="white"/>
           <w:lang w:val="es-ES_tradnl"/>
         </w:rPr>
-        <w:t>&lt;</w:t>
-      </w:r>
-      <w:proofErr w:type="spellStart"/>
+        <w:t>&lt;term</w:t>
+      </w:r>
+      <w:r>
+        <w:rPr>
+          <w:rFonts w:asciiTheme="minorHAnsi" w:hAnsiTheme="minorHAnsi" w:cs="Times New Roman"/>
+          <w:color w:val="F5844C"/>
+          <w:highlight w:val="white"/>
+          <w:lang w:val="es-ES_tradnl"/>
+        </w:rPr>
+        <w:t xml:space="preserve"> ana</w:t>
+      </w:r>
+      <w:r>
+        <w:rPr>
+          <w:rFonts w:asciiTheme="minorHAnsi" w:hAnsiTheme="minorHAnsi" w:cs="Times New Roman"/>
+          <w:color w:val="FF8040"/>
+          <w:highlight w:val="white"/>
+          <w:lang w:val="es-ES_tradnl"/>
+        </w:rPr>
+        <w:t>=</w:t>
+      </w:r>
+      <w:r>
+        <w:rPr>
+          <w:rFonts w:asciiTheme="minorHAnsi" w:hAnsiTheme="minorHAnsi" w:cs="Times New Roman"/>
+          <w:color w:val="993300"/>
+          <w:highlight w:val="white"/>
+          <w:lang w:val="es-ES_tradnl"/>
+        </w:rPr>
+        <w:t>"impedir"</w:t>
+      </w:r>
       <w:r>
         <w:rPr>
           <w:rFonts w:asciiTheme="minorHAnsi" w:hAnsiTheme="minorHAnsi" w:cs="Times New Roman"/>
@@ -3739,46 +3059,16 @@
           <w:highlight w:val="white"/>
           <w:lang w:val="es-ES_tradnl"/>
         </w:rPr>
-        <w:t>term</w:t>
-      </w:r>
-      <w:proofErr w:type="spellEnd"/>
+        <w:t>&gt;</w:t>
+      </w:r>
       <w:r>
         <w:rPr>
           <w:rFonts w:asciiTheme="minorHAnsi" w:hAnsiTheme="minorHAnsi" w:cs="Times New Roman"/>
-          <w:color w:val="F5844C"/>
-          <w:highlight w:val="white"/>
-          <w:lang w:val="es-ES_tradnl"/>
-        </w:rPr>
-        <w:t xml:space="preserve"> </w:t>
-      </w:r>
-      <w:proofErr w:type="spellStart"/>
-      <w:r>
-        <w:rPr>
-          <w:rFonts w:asciiTheme="minorHAnsi" w:hAnsiTheme="minorHAnsi" w:cs="Times New Roman"/>
-          <w:color w:val="F5844C"/>
-          <w:highlight w:val="white"/>
-          <w:lang w:val="es-ES_tradnl"/>
-        </w:rPr>
-        <w:t>ana</w:t>
-      </w:r>
-      <w:proofErr w:type="spellEnd"/>
-      <w:r>
-        <w:rPr>
-          <w:rFonts w:asciiTheme="minorHAnsi" w:hAnsiTheme="minorHAnsi" w:cs="Times New Roman"/>
-          <w:color w:val="FF8040"/>
-          <w:highlight w:val="white"/>
-          <w:lang w:val="es-ES_tradnl"/>
-        </w:rPr>
-        <w:t>=</w:t>
-      </w:r>
-      <w:r>
-        <w:rPr>
-          <w:rFonts w:asciiTheme="minorHAnsi" w:hAnsiTheme="minorHAnsi" w:cs="Times New Roman"/>
-          <w:color w:val="993300"/>
-          <w:highlight w:val="white"/>
-          <w:lang w:val="es-ES_tradnl"/>
-        </w:rPr>
-        <w:t>"impedir"</w:t>
+          <w:color w:val="000000"/>
+          <w:highlight w:val="white"/>
+          <w:lang w:val="es-ES_tradnl"/>
+        </w:rPr>
+        <w:t>impedidos</w:t>
       </w:r>
       <w:r>
         <w:rPr>
@@ -3787,45 +3077,7 @@
           <w:highlight w:val="white"/>
           <w:lang w:val="es-ES_tradnl"/>
         </w:rPr>
-        <w:t>&gt;</w:t>
-      </w:r>
-      <w:r>
-        <w:rPr>
-          <w:rFonts w:asciiTheme="minorHAnsi" w:hAnsiTheme="minorHAnsi" w:cs="Times New Roman"/>
-          <w:color w:val="000000"/>
-          <w:highlight w:val="white"/>
-          <w:lang w:val="es-ES_tradnl"/>
-        </w:rPr>
-        <w:t>impedidos</w:t>
-      </w:r>
-      <w:r>
-        <w:rPr>
-          <w:rFonts w:asciiTheme="minorHAnsi" w:hAnsiTheme="minorHAnsi" w:cs="Times New Roman"/>
-          <w:color w:val="000096"/>
-          <w:highlight w:val="white"/>
-          <w:lang w:val="es-ES_tradnl"/>
-        </w:rPr>
-        <w:t>&lt;/</w:t>
-      </w:r>
-      <w:proofErr w:type="spellStart"/>
-      <w:r>
-        <w:rPr>
-          <w:rFonts w:asciiTheme="minorHAnsi" w:hAnsiTheme="minorHAnsi" w:cs="Times New Roman"/>
-          <w:color w:val="000096"/>
-          <w:highlight w:val="white"/>
-          <w:lang w:val="es-ES_tradnl"/>
-        </w:rPr>
-        <w:t>term</w:t>
-      </w:r>
-      <w:proofErr w:type="spellEnd"/>
-      <w:r>
-        <w:rPr>
-          <w:rFonts w:asciiTheme="minorHAnsi" w:hAnsiTheme="minorHAnsi" w:cs="Times New Roman"/>
-          <w:color w:val="000096"/>
-          <w:highlight w:val="white"/>
-          <w:lang w:val="es-ES_tradnl"/>
-        </w:rPr>
-        <w:t>&gt;</w:t>
+        <w:t>&lt;/term&gt;</w:t>
       </w:r>
     </w:p>
     <w:p>
@@ -3844,23 +3096,7 @@
           <w:rFonts w:asciiTheme="minorHAnsi" w:hAnsiTheme="minorHAnsi"/>
           <w:b/>
         </w:rPr>
-        <w:t>&lt;</w:t>
-      </w:r>
-      <w:proofErr w:type="spellStart"/>
-      <w:r>
-        <w:rPr>
-          <w:rFonts w:asciiTheme="minorHAnsi" w:hAnsiTheme="minorHAnsi"/>
-          <w:b/>
-        </w:rPr>
-        <w:t>title</w:t>
-      </w:r>
-      <w:proofErr w:type="spellEnd"/>
-      <w:r>
-        <w:rPr>
-          <w:rFonts w:asciiTheme="minorHAnsi" w:hAnsiTheme="minorHAnsi"/>
-          <w:b/>
-        </w:rPr>
-        <w:t>&gt;</w:t>
+        <w:t>&lt;title&gt;</w:t>
       </w:r>
       <w:r>
         <w:rPr>
@@ -3898,48 +3134,14 @@
           <w:rFonts w:asciiTheme="minorHAnsi" w:hAnsiTheme="minorHAnsi"/>
           <w:b/>
         </w:rPr>
-        <w:t xml:space="preserve">hi </w:t>
-      </w:r>
-      <w:proofErr w:type="spellStart"/>
-      <w:r>
-        <w:rPr>
-          <w:rFonts w:asciiTheme="minorHAnsi" w:hAnsiTheme="minorHAnsi"/>
-          <w:b/>
-        </w:rPr>
-        <w:t>rend</w:t>
-      </w:r>
-      <w:proofErr w:type="spellEnd"/>
-      <w:proofErr w:type="gramStart"/>
-      <w:r>
-        <w:rPr>
-          <w:rFonts w:asciiTheme="minorHAnsi" w:hAnsiTheme="minorHAnsi"/>
-          <w:b/>
-        </w:rPr>
-        <w:t>=</w:t>
-      </w:r>
-      <w:r>
-        <w:rPr>
-          <w:rFonts w:eastAsia="Helvetica" w:cs="Helvetica"/>
-          <w:b/>
-        </w:rPr>
-        <w:t>”</w:t>
-      </w:r>
-      <w:proofErr w:type="spellStart"/>
-      <w:r>
-        <w:rPr>
-          <w:rFonts w:eastAsia="Helvetica" w:cs="Helvetica"/>
-          <w:b/>
-        </w:rPr>
-        <w:t>italic</w:t>
-      </w:r>
-      <w:proofErr w:type="spellEnd"/>
-      <w:proofErr w:type="gramEnd"/>
-      <w:r>
-        <w:rPr>
-          <w:rFonts w:eastAsia="Helvetica" w:cs="Helvetica"/>
-          <w:b/>
-        </w:rPr>
-        <w:t>”&gt;</w:t>
+        <w:t>hi rend=</w:t>
+      </w:r>
+      <w:r>
+        <w:rPr>
+          <w:rFonts w:eastAsia="Helvetica" w:cs="Helvetica"/>
+          <w:b/>
+        </w:rPr>
+        <w:t>”italic”&gt;</w:t>
       </w:r>
       <w:r>
         <w:rPr>
@@ -3964,23 +3166,7 @@
           <w:rFonts w:asciiTheme="minorHAnsi" w:hAnsiTheme="minorHAnsi"/>
           <w:b/>
         </w:rPr>
-        <w:t>&lt;</w:t>
-      </w:r>
-      <w:proofErr w:type="spellStart"/>
-      <w:r>
-        <w:rPr>
-          <w:rFonts w:asciiTheme="minorHAnsi" w:hAnsiTheme="minorHAnsi"/>
-          <w:b/>
-        </w:rPr>
-        <w:t>mentioned</w:t>
-      </w:r>
-      <w:proofErr w:type="spellEnd"/>
-      <w:r>
-        <w:rPr>
-          <w:rFonts w:asciiTheme="minorHAnsi" w:hAnsiTheme="minorHAnsi"/>
-          <w:b/>
-        </w:rPr>
-        <w:t>&gt;</w:t>
+        <w:t>&lt;mentioned&gt;</w:t>
       </w:r>
       <w:r>
         <w:rPr>
@@ -4113,7 +3299,6 @@
         </w:rPr>
         <w:t xml:space="preserve"> y luego a </w:t>
       </w:r>
-      <w:proofErr w:type="spellStart"/>
       <w:r>
         <w:rPr>
           <w:rFonts w:asciiTheme="minorHAnsi" w:hAnsiTheme="minorHAnsi"/>
@@ -4121,7 +3306,6 @@
         </w:rPr>
         <w:t>Source</w:t>
       </w:r>
-      <w:proofErr w:type="spellEnd"/>
       <w:r>
         <w:rPr>
           <w:rFonts w:asciiTheme="minorHAnsi" w:hAnsiTheme="minorHAnsi"/>
@@ -4162,35 +3346,7 @@
         <w:rPr>
           <w:rFonts w:asciiTheme="minorHAnsi" w:hAnsiTheme="minorHAnsi"/>
         </w:rPr>
-        <w:t xml:space="preserve">A B E F H I J K T </w:t>
-      </w:r>
-      <w:proofErr w:type="spellStart"/>
-      <w:r>
-        <w:rPr>
-          <w:rFonts w:asciiTheme="minorHAnsi" w:hAnsiTheme="minorHAnsi"/>
-        </w:rPr>
-        <w:t>Flo</w:t>
-      </w:r>
-      <w:proofErr w:type="spellEnd"/>
-      <w:r>
-        <w:rPr>
-          <w:rFonts w:asciiTheme="minorHAnsi" w:hAnsiTheme="minorHAnsi"/>
-        </w:rPr>
-        <w:t xml:space="preserve"> Vi Ho </w:t>
-      </w:r>
-      <w:proofErr w:type="spellStart"/>
-      <w:r>
-        <w:rPr>
-          <w:rFonts w:asciiTheme="minorHAnsi" w:hAnsiTheme="minorHAnsi"/>
-        </w:rPr>
-        <w:t>Sa</w:t>
-      </w:r>
-      <w:proofErr w:type="spellEnd"/>
-      <w:r>
-        <w:rPr>
-          <w:rFonts w:asciiTheme="minorHAnsi" w:hAnsiTheme="minorHAnsi"/>
-        </w:rPr>
-        <w:t>.</w:t>
+        <w:t>A B E F H I J K T Flo Vi Ho Sa.</w:t>
       </w:r>
     </w:p>
     <w:p>
@@ -4252,23 +3408,7 @@
           <w:rFonts w:asciiTheme="minorHAnsi" w:hAnsiTheme="minorHAnsi"/>
           <w:b/>
         </w:rPr>
-        <w:t>&lt;</w:t>
-      </w:r>
-      <w:proofErr w:type="spellStart"/>
-      <w:r>
-        <w:rPr>
-          <w:rFonts w:asciiTheme="minorHAnsi" w:hAnsiTheme="minorHAnsi"/>
-          <w:b/>
-        </w:rPr>
-        <w:t>lem</w:t>
-      </w:r>
-      <w:proofErr w:type="spellEnd"/>
-      <w:r>
-        <w:rPr>
-          <w:rFonts w:asciiTheme="minorHAnsi" w:hAnsiTheme="minorHAnsi"/>
-          <w:b/>
-        </w:rPr>
-        <w:t>&gt;</w:t>
+        <w:t>&lt;lem&gt;</w:t>
       </w:r>
       <w:r>
         <w:rPr>
@@ -4281,23 +3421,7 @@
           <w:rFonts w:asciiTheme="minorHAnsi" w:hAnsiTheme="minorHAnsi"/>
           <w:b/>
         </w:rPr>
-        <w:t>&lt;</w:t>
-      </w:r>
-      <w:proofErr w:type="spellStart"/>
-      <w:r>
-        <w:rPr>
-          <w:rFonts w:asciiTheme="minorHAnsi" w:hAnsiTheme="minorHAnsi"/>
-          <w:b/>
-        </w:rPr>
-        <w:t>rdg</w:t>
-      </w:r>
-      <w:proofErr w:type="spellEnd"/>
-      <w:r>
-        <w:rPr>
-          <w:rFonts w:asciiTheme="minorHAnsi" w:hAnsiTheme="minorHAnsi"/>
-          <w:b/>
-        </w:rPr>
-        <w:t>&gt;</w:t>
+        <w:t>&lt;rdg&gt;</w:t>
       </w:r>
       <w:r>
         <w:rPr>
@@ -4321,21 +3445,7 @@
         <w:rPr>
           <w:rFonts w:asciiTheme="minorHAnsi" w:hAnsiTheme="minorHAnsi"/>
         </w:rPr>
-        <w:t>Al elemento &lt;</w:t>
-      </w:r>
-      <w:proofErr w:type="spellStart"/>
-      <w:r>
-        <w:rPr>
-          <w:rFonts w:asciiTheme="minorHAnsi" w:hAnsiTheme="minorHAnsi"/>
-        </w:rPr>
-        <w:t>rdg</w:t>
-      </w:r>
-      <w:proofErr w:type="spellEnd"/>
-      <w:r>
-        <w:rPr>
-          <w:rFonts w:asciiTheme="minorHAnsi" w:hAnsiTheme="minorHAnsi"/>
-        </w:rPr>
-        <w:t>&gt; deber</w:t>
+        <w:t>Al elemento &lt;rdg&gt; deber</w:t>
       </w:r>
       <w:r>
         <w:rPr>
@@ -4367,7 +3477,6 @@
           <w:rFonts w:asciiTheme="minorHAnsi" w:hAnsiTheme="minorHAnsi"/>
         </w:rPr>
       </w:pPr>
-      <w:proofErr w:type="spellStart"/>
       <w:r>
         <w:rPr>
           <w:rFonts w:asciiTheme="minorHAnsi" w:hAnsiTheme="minorHAnsi"/>
@@ -4375,7 +3484,6 @@
         </w:rPr>
         <w:t>wit</w:t>
       </w:r>
-      <w:proofErr w:type="spellEnd"/>
       <w:r>
         <w:rPr>
           <w:rFonts w:asciiTheme="minorHAnsi" w:hAnsiTheme="minorHAnsi"/>
@@ -4620,19 +3728,11 @@
         </w:rPr>
         <w:t>” y “</w:t>
       </w:r>
-      <w:proofErr w:type="spellStart"/>
-      <w:r>
-        <w:rPr>
-          <w:rFonts w:asciiTheme="minorHAnsi" w:hAnsiTheme="minorHAnsi"/>
-        </w:rPr>
-        <w:t>Associate</w:t>
-      </w:r>
-      <w:proofErr w:type="spellEnd"/>
-      <w:r>
-        <w:rPr>
-          <w:rFonts w:asciiTheme="minorHAnsi" w:hAnsiTheme="minorHAnsi"/>
-        </w:rPr>
-        <w:t xml:space="preserve"> Schema</w:t>
+      <w:r>
+        <w:rPr>
+          <w:rFonts w:asciiTheme="minorHAnsi" w:hAnsiTheme="minorHAnsi"/>
+        </w:rPr>
+        <w:t>Associate Schema</w:t>
       </w:r>
       <w:r>
         <w:rPr>
@@ -4963,25 +4063,7 @@
           <w:rFonts w:asciiTheme="minorHAnsi" w:hAnsiTheme="minorHAnsi"/>
           <w:b/>
         </w:rPr>
-        <w:t>&lt;</w:t>
-      </w:r>
-      <w:proofErr w:type="spellStart"/>
-      <w:proofErr w:type="gramStart"/>
-      <w:r>
-        <w:rPr>
-          <w:rFonts w:asciiTheme="minorHAnsi" w:hAnsiTheme="minorHAnsi"/>
-          <w:b/>
-        </w:rPr>
-        <w:t>xsl:stylesheet</w:t>
-      </w:r>
-      <w:proofErr w:type="spellEnd"/>
-      <w:proofErr w:type="gramEnd"/>
-      <w:r>
-        <w:rPr>
-          <w:rFonts w:asciiTheme="minorHAnsi" w:hAnsiTheme="minorHAnsi"/>
-          <w:b/>
-        </w:rPr>
-        <w:t>&gt;</w:t>
+        <w:t>&lt;xsl:stylesheet&gt;</w:t>
       </w:r>
       <w:r>
         <w:rPr>
@@ -4989,7 +4071,6 @@
         </w:rPr>
         <w:t xml:space="preserve">. Dentro de este elemento, que contiene distintos </w:t>
       </w:r>
-      <w:proofErr w:type="spellStart"/>
       <w:r>
         <w:rPr>
           <w:rFonts w:asciiTheme="minorHAnsi" w:hAnsiTheme="minorHAnsi"/>
@@ -4997,7 +4078,6 @@
         </w:rPr>
         <w:t>namespaces</w:t>
       </w:r>
-      <w:proofErr w:type="spellEnd"/>
       <w:r>
         <w:rPr>
           <w:rFonts w:asciiTheme="minorHAnsi" w:hAnsiTheme="minorHAnsi"/>
@@ -5009,25 +4089,7 @@
           <w:rFonts w:asciiTheme="minorHAnsi" w:hAnsiTheme="minorHAnsi"/>
           <w:b/>
         </w:rPr>
-        <w:t>&lt;</w:t>
-      </w:r>
-      <w:proofErr w:type="spellStart"/>
-      <w:proofErr w:type="gramStart"/>
-      <w:r>
-        <w:rPr>
-          <w:rFonts w:asciiTheme="minorHAnsi" w:hAnsiTheme="minorHAnsi"/>
-          <w:b/>
-        </w:rPr>
-        <w:t>xsl:template</w:t>
-      </w:r>
-      <w:proofErr w:type="spellEnd"/>
-      <w:proofErr w:type="gramEnd"/>
-      <w:r>
-        <w:rPr>
-          <w:rFonts w:asciiTheme="minorHAnsi" w:hAnsiTheme="minorHAnsi"/>
-          <w:b/>
-        </w:rPr>
-        <w:t>&gt;</w:t>
+        <w:t>&lt;xsl:template&gt;</w:t>
       </w:r>
       <w:r>
         <w:rPr>
@@ -5052,21 +4114,7 @@
         <w:rPr>
           <w:rFonts w:asciiTheme="minorHAnsi" w:hAnsiTheme="minorHAnsi"/>
         </w:rPr>
-        <w:t xml:space="preserve"> (el valor es /, </w:t>
-      </w:r>
-      <w:proofErr w:type="spellStart"/>
-      <w:r>
-        <w:rPr>
-          <w:rFonts w:asciiTheme="minorHAnsi" w:hAnsiTheme="minorHAnsi"/>
-        </w:rPr>
-        <w:t>es</w:t>
-      </w:r>
-      <w:proofErr w:type="spellEnd"/>
-      <w:r>
-        <w:rPr>
-          <w:rFonts w:asciiTheme="minorHAnsi" w:hAnsiTheme="minorHAnsi"/>
-        </w:rPr>
-        <w:t xml:space="preserve"> decir, el elemento ra</w:t>
+        <w:t xml:space="preserve"> (el valor es /, es decir, el elemento ra</w:t>
       </w:r>
       <w:r>
         <w:rPr>
@@ -5103,23 +4151,7 @@
           <w:rFonts w:asciiTheme="minorHAnsi" w:hAnsiTheme="minorHAnsi"/>
           <w:b/>
         </w:rPr>
-        <w:t>&lt;</w:t>
-      </w:r>
-      <w:proofErr w:type="spellStart"/>
-      <w:r>
-        <w:rPr>
-          <w:rFonts w:asciiTheme="minorHAnsi" w:hAnsiTheme="minorHAnsi"/>
-          <w:b/>
-        </w:rPr>
-        <w:t>html</w:t>
-      </w:r>
-      <w:proofErr w:type="spellEnd"/>
-      <w:r>
-        <w:rPr>
-          <w:rFonts w:asciiTheme="minorHAnsi" w:hAnsiTheme="minorHAnsi"/>
-          <w:b/>
-        </w:rPr>
-        <w:t>&gt;</w:t>
+        <w:t>&lt;html&gt;</w:t>
       </w:r>
       <w:r>
         <w:rPr>
@@ -5224,23 +4256,7 @@
           <w:rFonts w:eastAsia="Helvetica" w:cs="Helvetica"/>
           <w:b/>
         </w:rPr>
-        <w:t>&lt;</w:t>
-      </w:r>
-      <w:proofErr w:type="spellStart"/>
-      <w:r>
-        <w:rPr>
-          <w:rFonts w:eastAsia="Helvetica" w:cs="Helvetica"/>
-          <w:b/>
-        </w:rPr>
-        <w:t>style</w:t>
-      </w:r>
-      <w:proofErr w:type="spellEnd"/>
-      <w:r>
-        <w:rPr>
-          <w:rFonts w:eastAsia="Helvetica" w:cs="Helvetica"/>
-          <w:b/>
-        </w:rPr>
-        <w:t>&gt;</w:t>
+        <w:t>&lt;style&gt;</w:t>
       </w:r>
       <w:r>
         <w:rPr>
@@ -5314,23 +4330,7 @@
           <w:rFonts w:eastAsia="Helvetica" w:cs="Helvetica"/>
           <w:b/>
         </w:rPr>
-        <w:t>&lt;</w:t>
-      </w:r>
-      <w:proofErr w:type="spellStart"/>
-      <w:r>
-        <w:rPr>
-          <w:rFonts w:eastAsia="Helvetica" w:cs="Helvetica"/>
-          <w:b/>
-        </w:rPr>
-        <w:t>body</w:t>
-      </w:r>
-      <w:proofErr w:type="spellEnd"/>
-      <w:r>
-        <w:rPr>
-          <w:rFonts w:eastAsia="Helvetica" w:cs="Helvetica"/>
-          <w:b/>
-        </w:rPr>
-        <w:t>&gt;.</w:t>
+        <w:t>&lt;body&gt;.</w:t>
       </w:r>
       <w:r>
         <w:rPr>
@@ -5343,23 +4343,7 @@
           <w:rFonts w:eastAsia="Helvetica" w:cs="Helvetica"/>
           <w:b/>
         </w:rPr>
-        <w:t>&lt;</w:t>
-      </w:r>
-      <w:proofErr w:type="spellStart"/>
-      <w:r>
-        <w:rPr>
-          <w:rFonts w:eastAsia="Helvetica" w:cs="Helvetica"/>
-          <w:b/>
-        </w:rPr>
-        <w:t>nav</w:t>
-      </w:r>
-      <w:proofErr w:type="spellEnd"/>
-      <w:r>
-        <w:rPr>
-          <w:rFonts w:eastAsia="Helvetica" w:cs="Helvetica"/>
-          <w:b/>
-        </w:rPr>
-        <w:t>&gt;</w:t>
+        <w:t>&lt;nav&gt;</w:t>
       </w:r>
       <w:r>
         <w:rPr>
@@ -5420,23 +4404,7 @@
           <w:rFonts w:eastAsia="Helvetica" w:cs="Helvetica"/>
           <w:b/>
         </w:rPr>
-        <w:t>&lt;</w:t>
-      </w:r>
-      <w:proofErr w:type="spellStart"/>
-      <w:r>
-        <w:rPr>
-          <w:rFonts w:eastAsia="Helvetica" w:cs="Helvetica"/>
-          <w:b/>
-        </w:rPr>
-        <w:t>nav</w:t>
-      </w:r>
-      <w:proofErr w:type="spellEnd"/>
-      <w:r>
-        <w:rPr>
-          <w:rFonts w:eastAsia="Helvetica" w:cs="Helvetica"/>
-          <w:b/>
-        </w:rPr>
-        <w:t>&gt;</w:t>
+        <w:t>&lt;nav&gt;</w:t>
       </w:r>
       <w:r>
         <w:rPr>
@@ -5458,41 +4426,13 @@
         </w:rPr>
         <w:t xml:space="preserve"> </w:t>
       </w:r>
-      <w:proofErr w:type="spellStart"/>
-      <w:r>
-        <w:rPr>
-          <w:rFonts w:asciiTheme="minorHAnsi" w:hAnsiTheme="minorHAnsi"/>
-          <w:b/>
-          <w:highlight w:val="white"/>
-        </w:rPr>
-        <w:t>class</w:t>
-      </w:r>
-      <w:proofErr w:type="spellEnd"/>
-      <w:r>
-        <w:rPr>
-          <w:rFonts w:asciiTheme="minorHAnsi" w:hAnsiTheme="minorHAnsi"/>
-          <w:b/>
-          <w:highlight w:val="white"/>
-        </w:rPr>
-        <w:t>="</w:t>
-      </w:r>
-      <w:proofErr w:type="spellStart"/>
-      <w:r>
-        <w:rPr>
-          <w:rFonts w:asciiTheme="minorHAnsi" w:hAnsiTheme="minorHAnsi"/>
-          <w:b/>
-          <w:highlight w:val="white"/>
-        </w:rPr>
-        <w:t>container</w:t>
-      </w:r>
-      <w:proofErr w:type="spellEnd"/>
-      <w:r>
-        <w:rPr>
-          <w:rFonts w:asciiTheme="minorHAnsi" w:hAnsiTheme="minorHAnsi"/>
-          <w:b/>
-          <w:highlight w:val="white"/>
-        </w:rPr>
-        <w:t>-fluid text-center"&gt;</w:t>
+      <w:r>
+        <w:rPr>
+          <w:rFonts w:asciiTheme="minorHAnsi" w:hAnsiTheme="minorHAnsi"/>
+          <w:b/>
+          <w:highlight w:val="white"/>
+        </w:rPr>
+        <w:t>class="container-fluid text-center"&gt;</w:t>
       </w:r>
       <w:r>
         <w:rPr>
@@ -5549,32 +4489,7 @@
           <w:rFonts w:eastAsia="Helvetica" w:cs="Helvetica"/>
           <w:b/>
         </w:rPr>
-        <w:t>&lt;</w:t>
-      </w:r>
-      <w:proofErr w:type="spellStart"/>
-      <w:proofErr w:type="gramStart"/>
-      <w:r>
-        <w:rPr>
-          <w:rFonts w:eastAsia="Helvetica" w:cs="Helvetica"/>
-          <w:b/>
-        </w:rPr>
-        <w:t>xsl:apply</w:t>
-      </w:r>
-      <w:proofErr w:type="gramEnd"/>
-      <w:r>
-        <w:rPr>
-          <w:rFonts w:eastAsia="Helvetica" w:cs="Helvetica"/>
-          <w:b/>
-        </w:rPr>
-        <w:t>-templates</w:t>
-      </w:r>
-      <w:proofErr w:type="spellEnd"/>
-      <w:r>
-        <w:rPr>
-          <w:rFonts w:eastAsia="Helvetica" w:cs="Helvetica"/>
-          <w:b/>
-        </w:rPr>
-        <w:t>&gt;</w:t>
+        <w:t>&lt;xsl:apply-templates&gt;</w:t>
       </w:r>
       <w:r>
         <w:rPr>
@@ -5605,23 +4520,7 @@
           <w:rFonts w:asciiTheme="minorHAnsi" w:hAnsiTheme="minorHAnsi"/>
           <w:b/>
         </w:rPr>
-        <w:t>&lt;</w:t>
-      </w:r>
-      <w:proofErr w:type="spellStart"/>
-      <w:r>
-        <w:rPr>
-          <w:rFonts w:asciiTheme="minorHAnsi" w:hAnsiTheme="minorHAnsi"/>
-          <w:b/>
-        </w:rPr>
-        <w:t>footer</w:t>
-      </w:r>
-      <w:proofErr w:type="spellEnd"/>
-      <w:r>
-        <w:rPr>
-          <w:rFonts w:asciiTheme="minorHAnsi" w:hAnsiTheme="minorHAnsi"/>
-          <w:b/>
-        </w:rPr>
-        <w:t>&gt;.</w:t>
+        <w:t>&lt;footer&gt;.</w:t>
       </w:r>
       <w:r>
         <w:rPr>
@@ -5653,23 +4552,7 @@
           <w:rFonts w:eastAsia="Helvetica" w:cs="Helvetica"/>
           <w:b/>
         </w:rPr>
-        <w:t>&lt;</w:t>
-      </w:r>
-      <w:proofErr w:type="spellStart"/>
-      <w:r>
-        <w:rPr>
-          <w:rFonts w:eastAsia="Helvetica" w:cs="Helvetica"/>
-          <w:b/>
-        </w:rPr>
-        <w:t>xsl:value-of</w:t>
-      </w:r>
-      <w:proofErr w:type="spellEnd"/>
-      <w:r>
-        <w:rPr>
-          <w:rFonts w:eastAsia="Helvetica" w:cs="Helvetica"/>
-          <w:b/>
-        </w:rPr>
-        <w:t>&gt;</w:t>
+        <w:t>&lt;xsl:value-of&gt;</w:t>
       </w:r>
       <w:r>
         <w:rPr>
@@ -5682,23 +4565,7 @@
           <w:rFonts w:eastAsia="Helvetica" w:cs="Helvetica"/>
           <w:b/>
         </w:rPr>
-        <w:t>&lt;</w:t>
-      </w:r>
-      <w:proofErr w:type="spellStart"/>
-      <w:r>
-        <w:rPr>
-          <w:rFonts w:eastAsia="Helvetica" w:cs="Helvetica"/>
-          <w:b/>
-        </w:rPr>
-        <w:t>teiHeader</w:t>
-      </w:r>
-      <w:proofErr w:type="spellEnd"/>
-      <w:r>
-        <w:rPr>
-          <w:rFonts w:eastAsia="Helvetica" w:cs="Helvetica"/>
-          <w:b/>
-        </w:rPr>
-        <w:t>&gt;</w:t>
+        <w:t>&lt;teiHeader&gt;</w:t>
       </w:r>
       <w:r>
         <w:rPr>
@@ -5747,23 +4614,7 @@
           <w:rFonts w:eastAsia="Helvetica" w:cs="Helvetica"/>
           <w:b/>
         </w:rPr>
-        <w:t>&lt;</w:t>
-      </w:r>
-      <w:proofErr w:type="spellStart"/>
-      <w:r>
-        <w:rPr>
-          <w:rFonts w:eastAsia="Helvetica" w:cs="Helvetica"/>
-          <w:b/>
-        </w:rPr>
-        <w:t>xsl:text</w:t>
-      </w:r>
-      <w:proofErr w:type="spellEnd"/>
-      <w:r>
-        <w:rPr>
-          <w:rFonts w:eastAsia="Helvetica" w:cs="Helvetica"/>
-          <w:b/>
-        </w:rPr>
-        <w:t>&gt;</w:t>
+        <w:t>&lt;xsl:text&gt;</w:t>
       </w:r>
       <w:r>
         <w:rPr>
@@ -5825,23 +4676,7 @@
           <w:rFonts w:eastAsia="Helvetica" w:cs="Helvetica"/>
           <w:b/>
         </w:rPr>
-        <w:t>&lt;</w:t>
-      </w:r>
-      <w:proofErr w:type="spellStart"/>
-      <w:r>
-        <w:rPr>
-          <w:rFonts w:eastAsia="Helvetica" w:cs="Helvetica"/>
-          <w:b/>
-        </w:rPr>
-        <w:t>footer</w:t>
-      </w:r>
-      <w:proofErr w:type="spellEnd"/>
-      <w:r>
-        <w:rPr>
-          <w:rFonts w:eastAsia="Helvetica" w:cs="Helvetica"/>
-          <w:b/>
-        </w:rPr>
-        <w:t>&gt;</w:t>
+        <w:t>&lt;footer&gt;</w:t>
       </w:r>
       <w:r>
         <w:rPr>
@@ -5860,23 +4695,7 @@
           <w:rFonts w:eastAsia="Helvetica" w:cs="Helvetica"/>
           <w:b/>
         </w:rPr>
-        <w:t>&lt;</w:t>
-      </w:r>
-      <w:proofErr w:type="spellStart"/>
-      <w:r>
-        <w:rPr>
-          <w:rFonts w:eastAsia="Helvetica" w:cs="Helvetica"/>
-          <w:b/>
-        </w:rPr>
-        <w:t>html</w:t>
-      </w:r>
-      <w:proofErr w:type="spellEnd"/>
-      <w:r>
-        <w:rPr>
-          <w:rFonts w:eastAsia="Helvetica" w:cs="Helvetica"/>
-          <w:b/>
-        </w:rPr>
-        <w:t>&gt;</w:t>
+        <w:t>&lt;html&gt;</w:t>
       </w:r>
       <w:r>
         <w:rPr>
@@ -5889,25 +4708,7 @@
           <w:rFonts w:eastAsia="Helvetica" w:cs="Helvetica"/>
           <w:b/>
         </w:rPr>
-        <w:t>&lt;</w:t>
-      </w:r>
-      <w:proofErr w:type="spellStart"/>
-      <w:proofErr w:type="gramStart"/>
-      <w:r>
-        <w:rPr>
-          <w:rFonts w:eastAsia="Helvetica" w:cs="Helvetica"/>
-          <w:b/>
-        </w:rPr>
-        <w:t>xsl:template</w:t>
-      </w:r>
-      <w:proofErr w:type="spellEnd"/>
-      <w:proofErr w:type="gramEnd"/>
-      <w:r>
-        <w:rPr>
-          <w:rFonts w:eastAsia="Helvetica" w:cs="Helvetica"/>
-          <w:b/>
-        </w:rPr>
-        <w:t>&gt;</w:t>
+        <w:t>&lt;xsl:template&gt;</w:t>
       </w:r>
       <w:r>
         <w:rPr>
@@ -6116,23 +4917,7 @@
         <w:rPr>
           <w:rFonts w:asciiTheme="minorHAnsi" w:hAnsiTheme="minorHAnsi"/>
         </w:rPr>
-        <w:t xml:space="preserve"> &lt;</w:t>
-      </w:r>
-      <w:proofErr w:type="spellStart"/>
-      <w:proofErr w:type="gramStart"/>
-      <w:r>
-        <w:rPr>
-          <w:rFonts w:asciiTheme="minorHAnsi" w:hAnsiTheme="minorHAnsi"/>
-        </w:rPr>
-        <w:t>xsl:template</w:t>
-      </w:r>
-      <w:proofErr w:type="spellEnd"/>
-      <w:proofErr w:type="gramEnd"/>
-      <w:r>
-        <w:rPr>
-          <w:rFonts w:asciiTheme="minorHAnsi" w:hAnsiTheme="minorHAnsi"/>
-        </w:rPr>
-        <w:t>&gt;</w:t>
+        <w:t xml:space="preserve"> &lt;xsl:template&gt;</w:t>
       </w:r>
     </w:p>
     <w:p>
@@ -6187,23 +4972,7 @@
           <w:rFonts w:eastAsia="Helvetica" w:cs="Helvetica"/>
           <w:b/>
         </w:rPr>
-        <w:t>&lt;</w:t>
-      </w:r>
-      <w:proofErr w:type="spellStart"/>
-      <w:r>
-        <w:rPr>
-          <w:rFonts w:eastAsia="Helvetica" w:cs="Helvetica"/>
-          <w:b/>
-        </w:rPr>
-        <w:t>reg</w:t>
-      </w:r>
-      <w:proofErr w:type="spellEnd"/>
-      <w:r>
-        <w:rPr>
-          <w:rFonts w:eastAsia="Helvetica" w:cs="Helvetica"/>
-          <w:b/>
-        </w:rPr>
-        <w:t>&gt;</w:t>
+        <w:t>&lt;reg&gt;</w:t>
       </w:r>
       <w:r>
         <w:rPr>
@@ -6245,10 +5014,109 @@
           <w:highlight w:val="white"/>
           <w:lang w:val="es-ES_tradnl"/>
         </w:rPr>
-        <w:t>&lt;</w:t>
-      </w:r>
-      <w:proofErr w:type="spellStart"/>
-      <w:proofErr w:type="gramStart"/>
+        <w:t>&lt;xsl:template</w:t>
+      </w:r>
+      <w:r>
+        <w:rPr>
+          <w:rFonts w:asciiTheme="minorHAnsi" w:hAnsiTheme="minorHAnsi" w:cs="Times New Roman"/>
+          <w:color w:val="F5844C"/>
+          <w:highlight w:val="white"/>
+          <w:lang w:val="es-ES_tradnl"/>
+        </w:rPr>
+        <w:t xml:space="preserve"> match</w:t>
+      </w:r>
+      <w:r>
+        <w:rPr>
+          <w:rFonts w:asciiTheme="minorHAnsi" w:hAnsiTheme="minorHAnsi" w:cs="Times New Roman"/>
+          <w:color w:val="FF8040"/>
+          <w:highlight w:val="white"/>
+          <w:lang w:val="es-ES_tradnl"/>
+        </w:rPr>
+        <w:t>=</w:t>
+      </w:r>
+      <w:r>
+        <w:rPr>
+          <w:rFonts w:asciiTheme="minorHAnsi" w:hAnsiTheme="minorHAnsi" w:cs="Times New Roman"/>
+          <w:color w:val="993300"/>
+          <w:highlight w:val="white"/>
+          <w:lang w:val="es-ES_tradnl"/>
+        </w:rPr>
+        <w:t>"tei:reg"</w:t>
+      </w:r>
+      <w:r>
+        <w:rPr>
+          <w:rFonts w:asciiTheme="minorHAnsi" w:hAnsiTheme="minorHAnsi" w:cs="Times New Roman"/>
+          <w:color w:val="000096"/>
+          <w:highlight w:val="white"/>
+          <w:lang w:val="es-ES_tradnl"/>
+        </w:rPr>
+        <w:t>&gt;</w:t>
+      </w:r>
+      <w:r>
+        <w:rPr>
+          <w:rFonts w:asciiTheme="minorHAnsi" w:hAnsiTheme="minorHAnsi" w:cs="Times New Roman"/>
+          <w:color w:val="000000"/>
+          <w:highlight w:val="white"/>
+          <w:lang w:val="es-ES_tradnl"/>
+        </w:rPr>
+        <w:br/>
+        <w:t xml:space="preserve">    </w:t>
+      </w:r>
+      <w:r>
+        <w:rPr>
+          <w:rFonts w:asciiTheme="minorHAnsi" w:hAnsiTheme="minorHAnsi" w:cs="Times New Roman"/>
+          <w:color w:val="000096"/>
+          <w:highlight w:val="white"/>
+          <w:lang w:val="es-ES_tradnl"/>
+        </w:rPr>
+        <w:t>&lt;mark</w:t>
+      </w:r>
+      <w:r>
+        <w:rPr>
+          <w:rFonts w:asciiTheme="minorHAnsi" w:hAnsiTheme="minorHAnsi" w:cs="Times New Roman"/>
+          <w:color w:val="F5844C"/>
+          <w:highlight w:val="white"/>
+          <w:lang w:val="es-ES_tradnl"/>
+        </w:rPr>
+        <w:t xml:space="preserve"> xmlns</w:t>
+      </w:r>
+      <w:r>
+        <w:rPr>
+          <w:rFonts w:asciiTheme="minorHAnsi" w:hAnsiTheme="minorHAnsi" w:cs="Times New Roman"/>
+          <w:color w:val="FF8040"/>
+          <w:highlight w:val="white"/>
+          <w:lang w:val="es-ES_tradnl"/>
+        </w:rPr>
+        <w:t>=</w:t>
+      </w:r>
+      <w:r>
+        <w:rPr>
+          <w:rFonts w:asciiTheme="minorHAnsi" w:hAnsiTheme="minorHAnsi" w:cs="Times New Roman"/>
+          <w:color w:val="993300"/>
+          <w:highlight w:val="white"/>
+          <w:lang w:val="es-ES_tradnl"/>
+        </w:rPr>
+        <w:t>"http://www.w3.org/1999/xhtml"</w:t>
+      </w:r>
+      <w:r>
+        <w:rPr>
+          <w:rFonts w:asciiTheme="minorHAnsi" w:hAnsiTheme="minorHAnsi" w:cs="Times New Roman"/>
+          <w:color w:val="000096"/>
+          <w:highlight w:val="white"/>
+          <w:lang w:val="es-ES_tradnl"/>
+        </w:rPr>
+        <w:t>&gt;</w:t>
+      </w:r>
+      <w:r>
+        <w:rPr>
+          <w:rFonts w:asciiTheme="minorHAnsi" w:hAnsiTheme="minorHAnsi" w:cs="Times New Roman"/>
+          <w:color w:val="000000"/>
+          <w:highlight w:val="white"/>
+          <w:lang w:val="es-ES_tradnl"/>
+        </w:rPr>
+        <w:br/>
+        <w:t xml:space="preserve">      </w:t>
+      </w:r>
       <w:r>
         <w:rPr>
           <w:rFonts w:asciiTheme="minorHAnsi" w:hAnsiTheme="minorHAnsi" w:cs="Times New Roman"/>
@@ -6256,56 +5124,17 @@
           <w:highlight w:val="white"/>
           <w:lang w:val="es-ES_tradnl"/>
         </w:rPr>
-        <w:t>xsl:template</w:t>
-      </w:r>
-      <w:proofErr w:type="spellEnd"/>
-      <w:proofErr w:type="gramEnd"/>
+        <w:t>&lt;xsl:apply-templates/&gt;</w:t>
+      </w:r>
       <w:r>
         <w:rPr>
           <w:rFonts w:asciiTheme="minorHAnsi" w:hAnsiTheme="minorHAnsi" w:cs="Times New Roman"/>
-          <w:color w:val="F5844C"/>
-          <w:highlight w:val="white"/>
-          <w:lang w:val="es-ES_tradnl"/>
-        </w:rPr>
-        <w:t xml:space="preserve"> match</w:t>
-      </w:r>
-      <w:r>
-        <w:rPr>
-          <w:rFonts w:asciiTheme="minorHAnsi" w:hAnsiTheme="minorHAnsi" w:cs="Times New Roman"/>
-          <w:color w:val="FF8040"/>
-          <w:highlight w:val="white"/>
-          <w:lang w:val="es-ES_tradnl"/>
-        </w:rPr>
-        <w:t>=</w:t>
-      </w:r>
-      <w:r>
-        <w:rPr>
-          <w:rFonts w:asciiTheme="minorHAnsi" w:hAnsiTheme="minorHAnsi" w:cs="Times New Roman"/>
-          <w:color w:val="993300"/>
-          <w:highlight w:val="white"/>
-          <w:lang w:val="es-ES_tradnl"/>
-        </w:rPr>
-        <w:t>"</w:t>
-      </w:r>
-      <w:proofErr w:type="spellStart"/>
-      <w:r>
-        <w:rPr>
-          <w:rFonts w:asciiTheme="minorHAnsi" w:hAnsiTheme="minorHAnsi" w:cs="Times New Roman"/>
-          <w:color w:val="993300"/>
-          <w:highlight w:val="white"/>
-          <w:lang w:val="es-ES_tradnl"/>
-        </w:rPr>
-        <w:t>tei:reg</w:t>
-      </w:r>
-      <w:proofErr w:type="spellEnd"/>
-      <w:r>
-        <w:rPr>
-          <w:rFonts w:asciiTheme="minorHAnsi" w:hAnsiTheme="minorHAnsi" w:cs="Times New Roman"/>
-          <w:color w:val="993300"/>
-          <w:highlight w:val="white"/>
-          <w:lang w:val="es-ES_tradnl"/>
-        </w:rPr>
-        <w:t>"</w:t>
+          <w:color w:val="000000"/>
+          <w:highlight w:val="white"/>
+          <w:lang w:val="es-ES_tradnl"/>
+        </w:rPr>
+        <w:br/>
+        <w:t xml:space="preserve">    </w:t>
       </w:r>
       <w:r>
         <w:rPr>
@@ -6314,7 +5143,7 @@
           <w:highlight w:val="white"/>
           <w:lang w:val="es-ES_tradnl"/>
         </w:rPr>
-        <w:t>&gt;</w:t>
+        <w:t>&lt;/mark&gt;</w:t>
       </w:r>
       <w:r>
         <w:rPr>
@@ -6324,84 +5153,7 @@
           <w:lang w:val="es-ES_tradnl"/>
         </w:rPr>
         <w:br/>
-        <w:t xml:space="preserve">    </w:t>
-      </w:r>
-      <w:r>
-        <w:rPr>
-          <w:rFonts w:asciiTheme="minorHAnsi" w:hAnsiTheme="minorHAnsi" w:cs="Times New Roman"/>
-          <w:color w:val="000096"/>
-          <w:highlight w:val="white"/>
-          <w:lang w:val="es-ES_tradnl"/>
-        </w:rPr>
-        <w:t>&lt;</w:t>
-      </w:r>
-      <w:proofErr w:type="spellStart"/>
-      <w:r>
-        <w:rPr>
-          <w:rFonts w:asciiTheme="minorHAnsi" w:hAnsiTheme="minorHAnsi" w:cs="Times New Roman"/>
-          <w:color w:val="000096"/>
-          <w:highlight w:val="white"/>
-          <w:lang w:val="es-ES_tradnl"/>
-        </w:rPr>
-        <w:t>mark</w:t>
-      </w:r>
-      <w:proofErr w:type="spellEnd"/>
-      <w:r>
-        <w:rPr>
-          <w:rFonts w:asciiTheme="minorHAnsi" w:hAnsiTheme="minorHAnsi" w:cs="Times New Roman"/>
-          <w:color w:val="F5844C"/>
-          <w:highlight w:val="white"/>
-          <w:lang w:val="es-ES_tradnl"/>
-        </w:rPr>
-        <w:t xml:space="preserve"> </w:t>
-      </w:r>
-      <w:proofErr w:type="spellStart"/>
-      <w:r>
-        <w:rPr>
-          <w:rFonts w:asciiTheme="minorHAnsi" w:hAnsiTheme="minorHAnsi" w:cs="Times New Roman"/>
-          <w:color w:val="F5844C"/>
-          <w:highlight w:val="white"/>
-          <w:lang w:val="es-ES_tradnl"/>
-        </w:rPr>
-        <w:t>xmlns</w:t>
-      </w:r>
-      <w:proofErr w:type="spellEnd"/>
-      <w:r>
-        <w:rPr>
-          <w:rFonts w:asciiTheme="minorHAnsi" w:hAnsiTheme="minorHAnsi" w:cs="Times New Roman"/>
-          <w:color w:val="FF8040"/>
-          <w:highlight w:val="white"/>
-          <w:lang w:val="es-ES_tradnl"/>
-        </w:rPr>
-        <w:t>=</w:t>
-      </w:r>
-      <w:r>
-        <w:rPr>
-          <w:rFonts w:asciiTheme="minorHAnsi" w:hAnsiTheme="minorHAnsi" w:cs="Times New Roman"/>
-          <w:color w:val="993300"/>
-          <w:highlight w:val="white"/>
-          <w:lang w:val="es-ES_tradnl"/>
-        </w:rPr>
-        <w:t>"http://www.w3.org/1999/xhtml"</w:t>
-      </w:r>
-      <w:r>
-        <w:rPr>
-          <w:rFonts w:asciiTheme="minorHAnsi" w:hAnsiTheme="minorHAnsi" w:cs="Times New Roman"/>
-          <w:color w:val="000096"/>
-          <w:highlight w:val="white"/>
-          <w:lang w:val="es-ES_tradnl"/>
-        </w:rPr>
-        <w:t>&gt;</w:t>
-      </w:r>
-      <w:r>
-        <w:rPr>
-          <w:rFonts w:asciiTheme="minorHAnsi" w:hAnsiTheme="minorHAnsi" w:cs="Times New Roman"/>
-          <w:color w:val="000000"/>
-          <w:highlight w:val="white"/>
-          <w:lang w:val="es-ES_tradnl"/>
-        </w:rPr>
-        <w:br/>
-        <w:t xml:space="preserve">      </w:t>
+        <w:t xml:space="preserve">  </w:t>
       </w:r>
       <w:r>
         <w:rPr>
@@ -6410,108 +5162,8 @@
           <w:highlight w:val="white"/>
           <w:lang w:val="es-ES_tradnl"/>
         </w:rPr>
-        <w:t>&lt;</w:t>
-      </w:r>
-      <w:proofErr w:type="spellStart"/>
-      <w:r>
-        <w:rPr>
-          <w:rFonts w:asciiTheme="minorHAnsi" w:hAnsiTheme="minorHAnsi" w:cs="Times New Roman"/>
-          <w:color w:val="005AB4"/>
-          <w:highlight w:val="white"/>
-          <w:lang w:val="es-ES_tradnl"/>
-        </w:rPr>
-        <w:t>xsl:apply-templates</w:t>
-      </w:r>
-      <w:proofErr w:type="spellEnd"/>
-      <w:r>
-        <w:rPr>
-          <w:rFonts w:asciiTheme="minorHAnsi" w:hAnsiTheme="minorHAnsi" w:cs="Times New Roman"/>
-          <w:color w:val="005AB4"/>
-          <w:highlight w:val="white"/>
-          <w:lang w:val="es-ES_tradnl"/>
-        </w:rPr>
-        <w:t>/&gt;</w:t>
-      </w:r>
-      <w:r>
-        <w:rPr>
-          <w:rFonts w:asciiTheme="minorHAnsi" w:hAnsiTheme="minorHAnsi" w:cs="Times New Roman"/>
-          <w:color w:val="000000"/>
-          <w:highlight w:val="white"/>
-          <w:lang w:val="es-ES_tradnl"/>
-        </w:rPr>
-        <w:br/>
-        <w:t xml:space="preserve">    </w:t>
-      </w:r>
-      <w:r>
-        <w:rPr>
-          <w:rFonts w:asciiTheme="minorHAnsi" w:hAnsiTheme="minorHAnsi" w:cs="Times New Roman"/>
-          <w:color w:val="000096"/>
-          <w:highlight w:val="white"/>
-          <w:lang w:val="es-ES_tradnl"/>
-        </w:rPr>
-        <w:t>&lt;/</w:t>
-      </w:r>
-      <w:proofErr w:type="spellStart"/>
-      <w:r>
-        <w:rPr>
-          <w:rFonts w:asciiTheme="minorHAnsi" w:hAnsiTheme="minorHAnsi" w:cs="Times New Roman"/>
-          <w:color w:val="000096"/>
-          <w:highlight w:val="white"/>
-          <w:lang w:val="es-ES_tradnl"/>
-        </w:rPr>
-        <w:t>mark</w:t>
-      </w:r>
-      <w:proofErr w:type="spellEnd"/>
-      <w:r>
-        <w:rPr>
-          <w:rFonts w:asciiTheme="minorHAnsi" w:hAnsiTheme="minorHAnsi" w:cs="Times New Roman"/>
-          <w:color w:val="000096"/>
-          <w:highlight w:val="white"/>
-          <w:lang w:val="es-ES_tradnl"/>
-        </w:rPr>
-        <w:t>&gt;</w:t>
-      </w:r>
-      <w:r>
-        <w:rPr>
-          <w:rFonts w:asciiTheme="minorHAnsi" w:hAnsiTheme="minorHAnsi" w:cs="Times New Roman"/>
-          <w:color w:val="000000"/>
-          <w:highlight w:val="white"/>
-          <w:lang w:val="es-ES_tradnl"/>
-        </w:rPr>
-        <w:br/>
-        <w:t xml:space="preserve">  </w:t>
-      </w:r>
-      <w:r>
-        <w:rPr>
-          <w:rFonts w:asciiTheme="minorHAnsi" w:hAnsiTheme="minorHAnsi" w:cs="Times New Roman"/>
-          <w:color w:val="005AB4"/>
-          <w:highlight w:val="white"/>
-          <w:lang w:val="es-ES_tradnl"/>
-        </w:rPr>
-        <w:t>&lt;/</w:t>
-      </w:r>
-      <w:proofErr w:type="spellStart"/>
-      <w:r>
-        <w:rPr>
-          <w:rFonts w:asciiTheme="minorHAnsi" w:hAnsiTheme="minorHAnsi" w:cs="Times New Roman"/>
-          <w:color w:val="005AB4"/>
-          <w:highlight w:val="white"/>
-          <w:lang w:val="es-ES_tradnl"/>
-        </w:rPr>
-        <w:t>xsl:template</w:t>
-      </w:r>
-      <w:proofErr w:type="spellEnd"/>
-      <w:r>
-        <w:rPr>
-          <w:rFonts w:asciiTheme="minorHAnsi" w:hAnsiTheme="minorHAnsi" w:cs="Times New Roman"/>
-          <w:color w:val="005AB4"/>
-          <w:highlight w:val="white"/>
-          <w:lang w:val="es-ES_tradnl"/>
-        </w:rPr>
-        <w:t>&gt;</w:t>
-      </w:r>
-      <w:bookmarkStart w:id="0" w:name="_GoBack"/>
-      <w:bookmarkEnd w:id="0"/>
+        <w:t>&lt;/xsl:template&gt;</w:t>
+      </w:r>
     </w:p>
     <w:p>
       <w:pPr>
@@ -6549,23 +5201,7 @@
           <w:rFonts w:asciiTheme="minorHAnsi" w:hAnsiTheme="minorHAnsi"/>
           <w:b/>
         </w:rPr>
-        <w:t>&lt;</w:t>
-      </w:r>
-      <w:proofErr w:type="spellStart"/>
-      <w:r>
-        <w:rPr>
-          <w:rFonts w:asciiTheme="minorHAnsi" w:hAnsiTheme="minorHAnsi"/>
-          <w:b/>
-        </w:rPr>
-        <w:t>mark</w:t>
-      </w:r>
-      <w:proofErr w:type="spellEnd"/>
-      <w:r>
-        <w:rPr>
-          <w:rFonts w:asciiTheme="minorHAnsi" w:hAnsiTheme="minorHAnsi"/>
-          <w:b/>
-        </w:rPr>
-        <w:t>&gt;</w:t>
+        <w:t>&lt;mark&gt;</w:t>
       </w:r>
       <w:r>
         <w:rPr>
@@ -6578,23 +5214,7 @@
           <w:rFonts w:asciiTheme="minorHAnsi" w:hAnsiTheme="minorHAnsi"/>
           <w:b/>
         </w:rPr>
-        <w:t>&lt;</w:t>
-      </w:r>
-      <w:proofErr w:type="spellStart"/>
-      <w:r>
-        <w:rPr>
-          <w:rFonts w:asciiTheme="minorHAnsi" w:hAnsiTheme="minorHAnsi"/>
-          <w:b/>
-        </w:rPr>
-        <w:t>em</w:t>
-      </w:r>
-      <w:proofErr w:type="spellEnd"/>
-      <w:r>
-        <w:rPr>
-          <w:rFonts w:asciiTheme="minorHAnsi" w:hAnsiTheme="minorHAnsi"/>
-          <w:b/>
-        </w:rPr>
-        <w:t>&gt;</w:t>
+        <w:t>&lt;em&gt;</w:t>
       </w:r>
       <w:r>
         <w:rPr>
@@ -6614,7 +5234,6 @@
         </w:rPr>
         <w:t xml:space="preserve"> No elimines el </w:t>
       </w:r>
-      <w:proofErr w:type="spellStart"/>
       <w:r>
         <w:rPr>
           <w:rFonts w:asciiTheme="minorHAnsi" w:hAnsiTheme="minorHAnsi"/>
@@ -6622,7 +5241,6 @@
         </w:rPr>
         <w:t>namespace</w:t>
       </w:r>
-      <w:proofErr w:type="spellEnd"/>
       <w:r>
         <w:rPr>
           <w:rFonts w:asciiTheme="minorHAnsi" w:hAnsiTheme="minorHAnsi"/>
@@ -6811,25 +5429,7 @@
           <w:highlight w:val="white"/>
           <w:lang w:val="es-ES_tradnl"/>
         </w:rPr>
-        <w:t xml:space="preserve">. Dentro de esta carpeta hay otro directorio con los textos en formato plano. Puede descargarte la carpeta desde </w:t>
-      </w:r>
-      <w:proofErr w:type="spellStart"/>
-      <w:r>
-        <w:rPr>
-          <w:rFonts w:eastAsia="Helvetica" w:cs="Helvetica"/>
-          <w:highlight w:val="white"/>
-          <w:lang w:val="es-ES_tradnl"/>
-        </w:rPr>
-        <w:t>Github</w:t>
-      </w:r>
-      <w:proofErr w:type="spellEnd"/>
-      <w:r>
-        <w:rPr>
-          <w:rFonts w:eastAsia="Helvetica" w:cs="Helvetica"/>
-          <w:highlight w:val="white"/>
-          <w:lang w:val="es-ES_tradnl"/>
-        </w:rPr>
-        <w:t xml:space="preserve"> </w:t>
+        <w:t xml:space="preserve">. Dentro de esta carpeta hay otro directorio con los textos en formato plano. Puede descargarte la carpeta desde Github </w:t>
       </w:r>
       <w:r>
         <w:rPr>
@@ -6928,7 +5528,6 @@
         </w:rPr>
         <w:t>“</w:t>
       </w:r>
-      <w:proofErr w:type="spellStart"/>
       <w:r>
         <w:rPr>
           <w:rFonts w:asciiTheme="minorHAnsi" w:hAnsiTheme="minorHAnsi"/>
@@ -6937,7 +5536,6 @@
         </w:rPr>
         <w:t>Session</w:t>
       </w:r>
-      <w:proofErr w:type="spellEnd"/>
       <w:r>
         <w:rPr>
           <w:rFonts w:eastAsia="Helvetica" w:cs="Helvetica"/>
@@ -6968,36 +5566,8 @@
           <w:highlight w:val="white"/>
           <w:lang w:val="es-ES_tradnl"/>
         </w:rPr>
-        <w:t xml:space="preserve">Set </w:t>
-      </w:r>
-      <w:proofErr w:type="spellStart"/>
-      <w:r>
-        <w:rPr>
-          <w:rFonts w:asciiTheme="minorHAnsi" w:hAnsiTheme="minorHAnsi"/>
-          <w:highlight w:val="white"/>
-          <w:lang w:val="es-ES_tradnl"/>
-        </w:rPr>
-        <w:t>Working</w:t>
-      </w:r>
-      <w:proofErr w:type="spellEnd"/>
-      <w:r>
-        <w:rPr>
-          <w:rFonts w:asciiTheme="minorHAnsi" w:hAnsiTheme="minorHAnsi"/>
-          <w:highlight w:val="white"/>
-          <w:lang w:val="es-ES_tradnl"/>
-        </w:rPr>
-        <w:t xml:space="preserve"> </w:t>
-      </w:r>
-      <w:proofErr w:type="spellStart"/>
-      <w:r>
-        <w:rPr>
-          <w:rFonts w:asciiTheme="minorHAnsi" w:hAnsiTheme="minorHAnsi"/>
-          <w:highlight w:val="white"/>
-          <w:lang w:val="es-ES_tradnl"/>
-        </w:rPr>
-        <w:t>Directory</w:t>
-      </w:r>
-      <w:proofErr w:type="spellEnd"/>
+        <w:t>Set Working Directory</w:t>
+      </w:r>
       <w:r>
         <w:rPr>
           <w:rFonts w:eastAsia="Helvetica" w:cs="Helvetica"/>
@@ -7020,43 +5590,7 @@
           <w:highlight w:val="white"/>
           <w:lang w:val="es-ES_tradnl"/>
         </w:rPr>
-        <w:t>luego en “</w:t>
-      </w:r>
-      <w:proofErr w:type="spellStart"/>
-      <w:r>
-        <w:rPr>
-          <w:rFonts w:eastAsia="Helvetica" w:cs="Helvetica"/>
-          <w:highlight w:val="white"/>
-          <w:lang w:val="es-ES_tradnl"/>
-        </w:rPr>
-        <w:t>Choose</w:t>
-      </w:r>
-      <w:proofErr w:type="spellEnd"/>
-      <w:r>
-        <w:rPr>
-          <w:rFonts w:eastAsia="Helvetica" w:cs="Helvetica"/>
-          <w:highlight w:val="white"/>
-          <w:lang w:val="es-ES_tradnl"/>
-        </w:rPr>
-        <w:t xml:space="preserve"> </w:t>
-      </w:r>
-      <w:proofErr w:type="spellStart"/>
-      <w:r>
-        <w:rPr>
-          <w:rFonts w:eastAsia="Helvetica" w:cs="Helvetica"/>
-          <w:highlight w:val="white"/>
-          <w:lang w:val="es-ES_tradnl"/>
-        </w:rPr>
-        <w:t>directory</w:t>
-      </w:r>
-      <w:proofErr w:type="spellEnd"/>
-      <w:r>
-        <w:rPr>
-          <w:rFonts w:eastAsia="Helvetica" w:cs="Helvetica"/>
-          <w:highlight w:val="white"/>
-          <w:lang w:val="es-ES_tradnl"/>
-        </w:rPr>
-        <w:t xml:space="preserve">”. Explora tu ordenador hasta que encuentres la carpeta </w:t>
+        <w:t xml:space="preserve">luego en “Choose directory”. Explora tu ordenador hasta que encuentres la carpeta </w:t>
       </w:r>
       <w:r>
         <w:rPr>
@@ -7097,7 +5631,6 @@
         </w:rPr>
         <w:t xml:space="preserve">En la consola, escribe </w:t>
       </w:r>
-      <w:proofErr w:type="spellStart"/>
       <w:r>
         <w:rPr>
           <w:rFonts w:eastAsia="Helvetica" w:cs="Helvetica"/>
@@ -7105,43 +5638,15 @@
           <w:highlight w:val="white"/>
           <w:lang w:val="es-ES_tradnl"/>
         </w:rPr>
-        <w:t>library</w:t>
-      </w:r>
-      <w:proofErr w:type="spellEnd"/>
-      <w:r>
-        <w:rPr>
-          <w:rFonts w:eastAsia="Helvetica" w:cs="Helvetica"/>
-          <w:i/>
-          <w:highlight w:val="white"/>
-          <w:lang w:val="es-ES_tradnl"/>
-        </w:rPr>
-        <w:t>(stylo)</w:t>
-      </w:r>
-      <w:r>
-        <w:rPr>
-          <w:rFonts w:eastAsia="Helvetica" w:cs="Helvetica"/>
-          <w:highlight w:val="white"/>
-          <w:lang w:val="es-ES_tradnl"/>
-        </w:rPr>
-        <w:t xml:space="preserve"> para cargar la biblioteca Stylo (ya deberías tener Stylo instalado, pero si no es así, contacta con el profesor) y pulsa “</w:t>
-      </w:r>
-      <w:proofErr w:type="spellStart"/>
-      <w:r>
-        <w:rPr>
-          <w:rFonts w:eastAsia="Helvetica" w:cs="Helvetica"/>
-          <w:highlight w:val="white"/>
-          <w:lang w:val="es-ES_tradnl"/>
-        </w:rPr>
-        <w:t>Intro</w:t>
-      </w:r>
-      <w:proofErr w:type="spellEnd"/>
-      <w:r>
-        <w:rPr>
-          <w:rFonts w:eastAsia="Helvetica" w:cs="Helvetica"/>
-          <w:highlight w:val="white"/>
-          <w:lang w:val="es-ES_tradnl"/>
-        </w:rPr>
-        <w:t>”.</w:t>
+        <w:t>library(stylo)</w:t>
+      </w:r>
+      <w:r>
+        <w:rPr>
+          <w:rFonts w:eastAsia="Helvetica" w:cs="Helvetica"/>
+          <w:highlight w:val="white"/>
+          <w:lang w:val="es-ES_tradnl"/>
+        </w:rPr>
+        <w:t xml:space="preserve"> para cargar la biblioteca Stylo (ya deberías tener Stylo instalado, pero si no es así, contacta con el profesor) y pulsa “Intro”.</w:t>
       </w:r>
     </w:p>
     <w:p>
@@ -7189,7 +5694,6 @@
         </w:rPr>
         <w:t xml:space="preserve"> </w:t>
       </w:r>
-      <w:proofErr w:type="gramStart"/>
       <w:r>
         <w:rPr>
           <w:rFonts w:asciiTheme="minorHAnsi" w:hAnsiTheme="minorHAnsi"/>
@@ -7197,17 +5701,7 @@
           <w:highlight w:val="white"/>
           <w:lang w:val="es-ES_tradnl"/>
         </w:rPr>
-        <w:t>stylo(</w:t>
-      </w:r>
-      <w:proofErr w:type="gramEnd"/>
-      <w:r>
-        <w:rPr>
-          <w:rFonts w:asciiTheme="minorHAnsi" w:hAnsiTheme="minorHAnsi"/>
-          <w:i/>
-          <w:highlight w:val="white"/>
-          <w:lang w:val="es-ES_tradnl"/>
-        </w:rPr>
-        <w:t>)</w:t>
+        <w:t>stylo()</w:t>
       </w:r>
       <w:r>
         <w:rPr>
@@ -7287,43 +5781,7 @@
           <w:highlight w:val="white"/>
           <w:lang w:val="es-ES_tradnl"/>
         </w:rPr>
-        <w:t>“</w:t>
-      </w:r>
-      <w:proofErr w:type="spellStart"/>
-      <w:r>
-        <w:rPr>
-          <w:rFonts w:eastAsia="Helvetica" w:cs="Helvetica"/>
-          <w:highlight w:val="white"/>
-          <w:lang w:val="es-ES_tradnl"/>
-        </w:rPr>
-        <w:t>plain</w:t>
-      </w:r>
-      <w:proofErr w:type="spellEnd"/>
-      <w:r>
-        <w:rPr>
-          <w:rFonts w:eastAsia="Helvetica" w:cs="Helvetica"/>
-          <w:highlight w:val="white"/>
-          <w:lang w:val="es-ES_tradnl"/>
-        </w:rPr>
-        <w:t xml:space="preserve"> text” y de que la lengua es “</w:t>
-      </w:r>
-      <w:proofErr w:type="spellStart"/>
-      <w:r>
-        <w:rPr>
-          <w:rFonts w:eastAsia="Helvetica" w:cs="Helvetica"/>
-          <w:highlight w:val="white"/>
-          <w:lang w:val="es-ES_tradnl"/>
-        </w:rPr>
-        <w:t>Spanish</w:t>
-      </w:r>
-      <w:proofErr w:type="spellEnd"/>
-      <w:r>
-        <w:rPr>
-          <w:rFonts w:eastAsia="Helvetica" w:cs="Helvetica"/>
-          <w:highlight w:val="white"/>
-          <w:lang w:val="es-ES_tradnl"/>
-        </w:rPr>
-        <w:t>”.</w:t>
+        <w:t>“plain text” y de que la lengua es “Spanish”.</w:t>
       </w:r>
       <w:r>
         <w:rPr>
@@ -7363,7 +5821,6 @@
         </w:rPr>
         <w:t>“</w:t>
       </w:r>
-      <w:proofErr w:type="spellStart"/>
       <w:r>
         <w:rPr>
           <w:rFonts w:asciiTheme="minorHAnsi" w:hAnsiTheme="minorHAnsi"/>
@@ -7372,7 +5829,6 @@
         </w:rPr>
         <w:t>Features</w:t>
       </w:r>
-      <w:proofErr w:type="spellEnd"/>
       <w:r>
         <w:rPr>
           <w:rFonts w:eastAsia="Helvetica" w:cs="Helvetica"/>
@@ -7395,61 +5851,7 @@
           <w:highlight w:val="white"/>
           <w:lang w:val="es-ES_tradnl"/>
         </w:rPr>
-        <w:t xml:space="preserve">uí tendrás que cambiar el parámetro “MFW </w:t>
-      </w:r>
-      <w:proofErr w:type="spellStart"/>
-      <w:r>
-        <w:rPr>
-          <w:rFonts w:eastAsia="Helvetica" w:cs="Helvetica"/>
-          <w:highlight w:val="white"/>
-          <w:lang w:val="es-ES_tradnl"/>
-        </w:rPr>
-        <w:t>Settngs</w:t>
-      </w:r>
-      <w:proofErr w:type="spellEnd"/>
-      <w:r>
-        <w:rPr>
-          <w:rFonts w:eastAsia="Helvetica" w:cs="Helvetica"/>
-          <w:highlight w:val="white"/>
-          <w:lang w:val="es-ES_tradnl"/>
-        </w:rPr>
-        <w:t xml:space="preserve">”: en </w:t>
-      </w:r>
-      <w:proofErr w:type="spellStart"/>
-      <w:r>
-        <w:rPr>
-          <w:rFonts w:eastAsia="Helvetica" w:cs="Helvetica"/>
-          <w:highlight w:val="white"/>
-          <w:lang w:val="es-ES_tradnl"/>
-        </w:rPr>
-        <w:t>Maximum</w:t>
-      </w:r>
-      <w:proofErr w:type="spellEnd"/>
-      <w:r>
-        <w:rPr>
-          <w:rFonts w:eastAsia="Helvetica" w:cs="Helvetica"/>
-          <w:highlight w:val="white"/>
-          <w:lang w:val="es-ES_tradnl"/>
-        </w:rPr>
-        <w:t xml:space="preserve"> modifica el contenido hasta “1000”. El campo “</w:t>
-      </w:r>
-      <w:proofErr w:type="spellStart"/>
-      <w:r>
-        <w:rPr>
-          <w:rFonts w:eastAsia="Helvetica" w:cs="Helvetica"/>
-          <w:highlight w:val="white"/>
-          <w:lang w:val="es-ES_tradnl"/>
-        </w:rPr>
-        <w:t>Minimum</w:t>
-      </w:r>
-      <w:proofErr w:type="spellEnd"/>
-      <w:r>
-        <w:rPr>
-          <w:rFonts w:eastAsia="Helvetica" w:cs="Helvetica"/>
-          <w:highlight w:val="white"/>
-          <w:lang w:val="es-ES_tradnl"/>
-        </w:rPr>
-        <w:t>” no hace falta cambiarlo (100 está bien). De esta manera Stylo analizará el rango de palabras más frecuente de 100 a 1000.</w:t>
+        <w:t>uí tendrás que cambiar el parámetro “MFW Settngs”: en Maximum modifica el contenido hasta “1000”. El campo “Minimum” no hace falta cambiarlo (100 está bien). De esta manera Stylo analizará el rango de palabras más frecuente de 100 a 1000.</w:t>
       </w:r>
     </w:p>
     <w:p>
@@ -7473,23 +5875,13 @@
         </w:rPr>
         <w:t>Clica en “</w:t>
       </w:r>
-      <w:proofErr w:type="spellStart"/>
-      <w:r>
-        <w:rPr>
-          <w:rFonts w:eastAsia="Helvetica" w:cs="Helvetica"/>
-          <w:highlight w:val="white"/>
-          <w:lang w:val="es-ES_tradnl"/>
-        </w:rPr>
-        <w:t>Statistics</w:t>
-      </w:r>
-      <w:proofErr w:type="spellEnd"/>
-      <w:r>
-        <w:rPr>
-          <w:rFonts w:eastAsia="Helvetica" w:cs="Helvetica"/>
-          <w:highlight w:val="white"/>
-          <w:lang w:val="es-ES_tradnl"/>
-        </w:rPr>
-        <w:t>” y elige “Consensus Tree” para crear un árbol consensuado.</w:t>
+      <w:r>
+        <w:rPr>
+          <w:rFonts w:eastAsia="Helvetica" w:cs="Helvetica"/>
+          <w:highlight w:val="white"/>
+          <w:lang w:val="es-ES_tradnl"/>
+        </w:rPr>
+        <w:t>Statistics” y elige “Consensus Tree” para crear un árbol consensuado.</w:t>
       </w:r>
     </w:p>
     <w:p>
@@ -7511,43 +5903,7 @@
           <w:highlight w:val="white"/>
           <w:lang w:val="es-ES_tradnl"/>
         </w:rPr>
-        <w:t>En el parámetro “</w:t>
-      </w:r>
-      <w:proofErr w:type="spellStart"/>
-      <w:r>
-        <w:rPr>
-          <w:rFonts w:eastAsia="Helvetica" w:cs="Helvetica"/>
-          <w:highlight w:val="white"/>
-          <w:lang w:val="es-ES_tradnl"/>
-        </w:rPr>
-        <w:t>Distances</w:t>
-      </w:r>
-      <w:proofErr w:type="spellEnd"/>
-      <w:r>
-        <w:rPr>
-          <w:rFonts w:eastAsia="Helvetica" w:cs="Helvetica"/>
-          <w:highlight w:val="white"/>
-          <w:lang w:val="es-ES_tradnl"/>
-        </w:rPr>
-        <w:t>”, clica en “</w:t>
-      </w:r>
-      <w:proofErr w:type="spellStart"/>
-      <w:r>
-        <w:rPr>
-          <w:rFonts w:eastAsia="Helvetica" w:cs="Helvetica"/>
-          <w:highlight w:val="white"/>
-          <w:lang w:val="es-ES_tradnl"/>
-        </w:rPr>
-        <w:t>Eder’s</w:t>
-      </w:r>
-      <w:proofErr w:type="spellEnd"/>
-      <w:r>
-        <w:rPr>
-          <w:rFonts w:eastAsia="Helvetica" w:cs="Helvetica"/>
-          <w:highlight w:val="white"/>
-          <w:lang w:val="es-ES_tradnl"/>
-        </w:rPr>
-        <w:t xml:space="preserve"> Delta”. </w:t>
+        <w:t xml:space="preserve">En el parámetro “Distances”, clica en “Eder’s Delta”. </w:t>
       </w:r>
       <w:r>
         <w:rPr>
@@ -7563,25 +5919,7 @@
           <w:highlight w:val="white"/>
           <w:lang w:val="es-ES_tradnl"/>
         </w:rPr>
-        <w:t>“</w:t>
-      </w:r>
-      <w:proofErr w:type="spellStart"/>
-      <w:r>
-        <w:rPr>
-          <w:rFonts w:eastAsia="Helvetica" w:cs="Helvetica"/>
-          <w:highlight w:val="white"/>
-          <w:lang w:val="es-ES_tradnl"/>
-        </w:rPr>
-        <w:t>Plot</w:t>
-      </w:r>
-      <w:proofErr w:type="spellEnd"/>
-      <w:r>
-        <w:rPr>
-          <w:rFonts w:eastAsia="Helvetica" w:cs="Helvetica"/>
-          <w:highlight w:val="white"/>
-          <w:lang w:val="es-ES_tradnl"/>
-        </w:rPr>
-        <w:t xml:space="preserve">” debería aparecer un diagrama. Puedes ampliarlo y guardarlo. </w:t>
+        <w:t xml:space="preserve">“Plot” debería aparecer un diagrama. Puedes ampliarlo y guardarlo. </w:t>
       </w:r>
     </w:p>
     <w:p>
@@ -7649,76 +5987,788 @@
       <w:pPr>
         <w:rPr>
           <w:rFonts w:asciiTheme="minorHAnsi" w:hAnsiTheme="minorHAnsi"/>
-        </w:rPr>
-      </w:pPr>
-    </w:p>
-    <w:p>
-      <w:pPr>
-        <w:rPr>
-          <w:rFonts w:asciiTheme="minorHAnsi" w:hAnsiTheme="minorHAnsi"/>
-        </w:rPr>
-      </w:pPr>
-    </w:p>
-    <w:p>
-      <w:pPr>
-        <w:rPr>
-          <w:rFonts w:asciiTheme="minorHAnsi" w:hAnsiTheme="minorHAnsi"/>
-        </w:rPr>
-      </w:pPr>
+          <w:highlight w:val="white"/>
+          <w:lang w:val="es-ES_tradnl"/>
+        </w:rPr>
+      </w:pPr>
+    </w:p>
+    <w:p>
+      <w:pPr>
+        <w:pStyle w:val="Ttulo3"/>
+        <w:rPr>
+          <w:rFonts w:asciiTheme="minorHAnsi" w:hAnsiTheme="minorHAnsi"/>
+          <w:highlight w:val="white"/>
+          <w:lang w:val="es-ES_tradnl"/>
+        </w:rPr>
+      </w:pPr>
+      <w:r>
+        <w:rPr>
+          <w:rFonts w:asciiTheme="minorHAnsi" w:hAnsiTheme="minorHAnsi"/>
+          <w:highlight w:val="white"/>
+          <w:lang w:val="es-ES_tradnl"/>
+        </w:rPr>
+        <w:t>Ejercicio 2. Realiza un an</w:t>
+      </w:r>
+      <w:r>
+        <w:rPr>
+          <w:rFonts w:eastAsia="Helvetica" w:cs="Helvetica"/>
+          <w:highlight w:val="white"/>
+          <w:lang w:val="es-ES_tradnl"/>
+        </w:rPr>
+        <w:t>á</w:t>
+      </w:r>
+      <w:r>
+        <w:rPr>
+          <w:rFonts w:asciiTheme="minorHAnsi" w:hAnsiTheme="minorHAnsi"/>
+          <w:highlight w:val="white"/>
+          <w:lang w:val="es-ES_tradnl"/>
+        </w:rPr>
+        <w:t>lisis contrastivo de dos sub-corpus de poemas gongorinos</w:t>
+      </w:r>
     </w:p>
     <w:p>
       <w:pPr>
         <w:pStyle w:val="Prrafodelista"/>
-        <w:rPr>
-          <w:rFonts w:asciiTheme="minorHAnsi" w:hAnsiTheme="minorHAnsi"/>
-        </w:rPr>
-      </w:pPr>
-    </w:p>
-    <w:p>
-      <w:pPr>
-        <w:rPr>
-          <w:rFonts w:asciiTheme="minorHAnsi" w:hAnsiTheme="minorHAnsi"/>
-        </w:rPr>
-      </w:pPr>
-    </w:p>
-    <w:p>
-      <w:pPr>
-        <w:rPr>
-          <w:rFonts w:asciiTheme="minorHAnsi" w:hAnsiTheme="minorHAnsi"/>
-        </w:rPr>
-      </w:pPr>
-    </w:p>
-    <w:p>
-      <w:pPr>
-        <w:rPr>
-          <w:rFonts w:asciiTheme="minorHAnsi" w:hAnsiTheme="minorHAnsi"/>
-        </w:rPr>
-      </w:pPr>
-    </w:p>
-    <w:p>
-      <w:pPr>
-        <w:rPr>
-          <w:rFonts w:asciiTheme="minorHAnsi" w:hAnsiTheme="minorHAnsi"/>
-        </w:rPr>
-      </w:pPr>
-    </w:p>
-    <w:p>
-      <w:pPr>
-        <w:rPr>
-          <w:rFonts w:asciiTheme="minorHAnsi" w:hAnsiTheme="minorHAnsi"/>
-        </w:rPr>
-      </w:pPr>
-    </w:p>
-    <w:p>
-      <w:pPr>
-        <w:rPr>
-          <w:rFonts w:asciiTheme="minorHAnsi" w:hAnsiTheme="minorHAnsi"/>
-        </w:rPr>
-      </w:pPr>
+        <w:numPr>
+          <w:ilvl w:val="0"/>
+          <w:numId w:val="23"/>
+        </w:numPr>
+        <w:rPr>
+          <w:rFonts w:asciiTheme="minorHAnsi" w:hAnsiTheme="minorHAnsi"/>
+          <w:highlight w:val="white"/>
+          <w:lang w:val="es-ES_tradnl"/>
+        </w:rPr>
+      </w:pPr>
+      <w:r>
+        <w:rPr>
+          <w:rFonts w:asciiTheme="minorHAnsi" w:hAnsiTheme="minorHAnsi"/>
+          <w:highlight w:val="white"/>
+          <w:lang w:val="es-ES_tradnl"/>
+        </w:rPr>
+        <w:t>Para realizar este ejercicio necesitar</w:t>
+      </w:r>
+      <w:r>
+        <w:rPr>
+          <w:rFonts w:eastAsia="Helvetica" w:cs="Helvetica"/>
+          <w:highlight w:val="white"/>
+          <w:lang w:val="es-ES_tradnl"/>
+        </w:rPr>
+        <w:t xml:space="preserve">ás la carpeta </w:t>
+      </w:r>
+      <w:r>
+        <w:rPr>
+          <w:rFonts w:eastAsia="Helvetica" w:cs="Helvetica"/>
+          <w:b/>
+          <w:highlight w:val="white"/>
+          <w:lang w:val="es-ES_tradnl"/>
+        </w:rPr>
+        <w:t>gongora</w:t>
+      </w:r>
+      <w:r>
+        <w:rPr>
+          <w:rFonts w:eastAsia="Helvetica" w:cs="Helvetica"/>
+          <w:highlight w:val="white"/>
+          <w:lang w:val="es-ES_tradnl"/>
+        </w:rPr>
+        <w:t>. Dentro de esta carpeta hay otro directorio con los textos en formato plano. Puede descargarte la carpeta desde Github (</w:t>
+      </w:r>
+      <w:hyperlink r:id="rId12" w:history="1">
+        <w:r>
+          <w:rPr>
+            <w:rStyle w:val="Hipervnculo"/>
+            <w:rFonts w:eastAsia="Helvetica" w:cs="Helvetica"/>
+            <w:lang w:val="es-ES_tradnl"/>
+          </w:rPr>
+          <w:t>https://github.com/arojascastro/workshops)</w:t>
+        </w:r>
+      </w:hyperlink>
+      <w:r>
+        <w:rPr>
+          <w:rFonts w:eastAsia="Helvetica" w:cs="Helvetica"/>
+          <w:lang w:val="es-ES_tradnl"/>
+        </w:rPr>
+        <w:t xml:space="preserve"> </w:t>
+      </w:r>
+      <w:r>
+        <w:rPr>
+          <w:rFonts w:eastAsia="Helvetica" w:cs="Helvetica"/>
+          <w:highlight w:val="white"/>
+          <w:lang w:val="es-ES_tradnl"/>
+        </w:rPr>
+        <w:t xml:space="preserve">o bien copiarla con el pendrive. Puedes guardar la carpeta </w:t>
+      </w:r>
+      <w:r>
+        <w:rPr>
+          <w:rFonts w:eastAsia="Helvetica" w:cs="Helvetica"/>
+          <w:b/>
+          <w:highlight w:val="white"/>
+          <w:lang w:val="es-ES_tradnl"/>
+        </w:rPr>
+        <w:t>gongora</w:t>
+      </w:r>
+      <w:r>
+        <w:rPr>
+          <w:rFonts w:eastAsia="Helvetica" w:cs="Helvetica"/>
+          <w:highlight w:val="white"/>
+          <w:lang w:val="es-ES_tradnl"/>
+        </w:rPr>
+        <w:t xml:space="preserve"> en el directorio </w:t>
+      </w:r>
+      <w:r>
+        <w:rPr>
+          <w:rFonts w:eastAsia="Helvetica" w:cs="Helvetica"/>
+          <w:b/>
+          <w:highlight w:val="white"/>
+          <w:lang w:val="es-ES_tradnl"/>
+        </w:rPr>
+        <w:t>materiales</w:t>
+      </w:r>
+      <w:r>
+        <w:rPr>
+          <w:rFonts w:eastAsia="Helvetica" w:cs="Helvetica"/>
+          <w:highlight w:val="white"/>
+          <w:lang w:val="es-ES_tradnl"/>
+        </w:rPr>
+        <w:t>.</w:t>
+      </w:r>
     </w:p>
     <w:p>
       <w:pPr>
         <w:pStyle w:val="Prrafodelista"/>
+        <w:numPr>
+          <w:ilvl w:val="0"/>
+          <w:numId w:val="23"/>
+        </w:numPr>
+        <w:rPr>
+          <w:rFonts w:asciiTheme="minorHAnsi" w:hAnsiTheme="minorHAnsi"/>
+          <w:highlight w:val="white"/>
+          <w:lang w:val="es-ES_tradnl"/>
+        </w:rPr>
+      </w:pPr>
+      <w:r>
+        <w:rPr>
+          <w:rFonts w:asciiTheme="minorHAnsi" w:hAnsiTheme="minorHAnsi"/>
+          <w:highlight w:val="white"/>
+          <w:lang w:val="es-ES_tradnl"/>
+        </w:rPr>
+        <w:t xml:space="preserve">Abre RStudio. En la barra superior, clica en </w:t>
+      </w:r>
+      <w:r>
+        <w:rPr>
+          <w:rFonts w:eastAsia="Helvetica" w:cs="Helvetica"/>
+          <w:highlight w:val="white"/>
+          <w:lang w:val="es-ES_tradnl"/>
+        </w:rPr>
+        <w:t>“</w:t>
+      </w:r>
+      <w:r>
+        <w:rPr>
+          <w:rFonts w:asciiTheme="minorHAnsi" w:hAnsiTheme="minorHAnsi"/>
+          <w:highlight w:val="white"/>
+          <w:lang w:val="es-ES_tradnl"/>
+        </w:rPr>
+        <w:t>Session</w:t>
+      </w:r>
+      <w:r>
+        <w:rPr>
+          <w:rFonts w:eastAsia="Helvetica" w:cs="Helvetica"/>
+          <w:highlight w:val="white"/>
+          <w:lang w:val="es-ES_tradnl"/>
+        </w:rPr>
+        <w:t>”</w:t>
+      </w:r>
+      <w:r>
+        <w:rPr>
+          <w:rFonts w:asciiTheme="minorHAnsi" w:hAnsiTheme="minorHAnsi"/>
+          <w:highlight w:val="white"/>
+          <w:lang w:val="es-ES_tradnl"/>
+        </w:rPr>
+        <w:t xml:space="preserve">, luego en </w:t>
+      </w:r>
+      <w:r>
+        <w:rPr>
+          <w:rFonts w:eastAsia="Helvetica" w:cs="Helvetica"/>
+          <w:highlight w:val="white"/>
+          <w:lang w:val="es-ES_tradnl"/>
+        </w:rPr>
+        <w:t>“</w:t>
+      </w:r>
+      <w:r>
+        <w:rPr>
+          <w:rFonts w:asciiTheme="minorHAnsi" w:hAnsiTheme="minorHAnsi"/>
+          <w:highlight w:val="white"/>
+          <w:lang w:val="es-ES_tradnl"/>
+        </w:rPr>
+        <w:t>Set Working Directory</w:t>
+      </w:r>
+      <w:r>
+        <w:rPr>
+          <w:rFonts w:eastAsia="Helvetica" w:cs="Helvetica"/>
+          <w:highlight w:val="white"/>
+          <w:lang w:val="es-ES_tradnl"/>
+        </w:rPr>
+        <w:t>”</w:t>
+      </w:r>
+      <w:r>
+        <w:rPr>
+          <w:rFonts w:asciiTheme="minorHAnsi" w:hAnsiTheme="minorHAnsi"/>
+          <w:highlight w:val="white"/>
+          <w:lang w:val="es-ES_tradnl"/>
+        </w:rPr>
+        <w:t xml:space="preserve"> y </w:t>
+      </w:r>
+      <w:r>
+        <w:rPr>
+          <w:rFonts w:eastAsia="Helvetica" w:cs="Helvetica"/>
+          <w:highlight w:val="white"/>
+          <w:lang w:val="es-ES_tradnl"/>
+        </w:rPr>
+        <w:t xml:space="preserve">luego en “Choose directory”. Explora tu ordenador hasta que encuentres la carpeta </w:t>
+      </w:r>
+      <w:r>
+        <w:rPr>
+          <w:rFonts w:eastAsia="Helvetica" w:cs="Helvetica"/>
+          <w:b/>
+          <w:highlight w:val="white"/>
+          <w:lang w:val="es-ES_tradnl"/>
+        </w:rPr>
+        <w:t>gongora</w:t>
+      </w:r>
+      <w:r>
+        <w:rPr>
+          <w:rFonts w:eastAsia="Helvetica" w:cs="Helvetica"/>
+          <w:highlight w:val="white"/>
+          <w:lang w:val="es-ES_tradnl"/>
+        </w:rPr>
+        <w:t xml:space="preserve"> y selecciónala.</w:t>
+      </w:r>
+    </w:p>
+    <w:p>
+      <w:pPr>
+        <w:pStyle w:val="Prrafodelista"/>
+        <w:numPr>
+          <w:ilvl w:val="0"/>
+          <w:numId w:val="23"/>
+        </w:numPr>
+        <w:rPr>
+          <w:rFonts w:asciiTheme="minorHAnsi" w:hAnsiTheme="minorHAnsi"/>
+          <w:highlight w:val="white"/>
+          <w:lang w:val="es-ES_tradnl"/>
+        </w:rPr>
+      </w:pPr>
+      <w:r>
+        <w:rPr>
+          <w:rFonts w:eastAsia="Helvetica" w:cs="Helvetica"/>
+          <w:highlight w:val="white"/>
+          <w:lang w:val="es-ES_tradnl"/>
+        </w:rPr>
+        <w:t>Si has hecho el ejercicio anterior y no has cerrado RStudio, no hace falta volver a hacer este paso. Si lo has cerrado, entonces, e</w:t>
+      </w:r>
+      <w:r>
+        <w:rPr>
+          <w:rFonts w:eastAsia="Helvetica" w:cs="Helvetica"/>
+          <w:highlight w:val="white"/>
+          <w:lang w:val="es-ES_tradnl"/>
+        </w:rPr>
+        <w:t xml:space="preserve">n la consola, escribe </w:t>
+      </w:r>
+      <w:r>
+        <w:rPr>
+          <w:rFonts w:eastAsia="Helvetica" w:cs="Helvetica"/>
+          <w:i/>
+          <w:highlight w:val="white"/>
+          <w:lang w:val="es-ES_tradnl"/>
+        </w:rPr>
+        <w:t>library(stylo)</w:t>
+      </w:r>
+      <w:r>
+        <w:rPr>
+          <w:rFonts w:eastAsia="Helvetica" w:cs="Helvetica"/>
+          <w:highlight w:val="white"/>
+          <w:lang w:val="es-ES_tradnl"/>
+        </w:rPr>
+        <w:t xml:space="preserve"> para cargar la biblioteca Stylo (ya deberías tener Stylo instalado, pero si no es así, contacta con el profesor) y pulsa “Intro”.</w:t>
+      </w:r>
+      <w:r>
+        <w:rPr>
+          <w:rFonts w:eastAsia="Helvetica" w:cs="Helvetica"/>
+          <w:highlight w:val="white"/>
+          <w:lang w:val="es-ES_tradnl"/>
+        </w:rPr>
+        <w:t xml:space="preserve"> </w:t>
+      </w:r>
+    </w:p>
+    <w:p>
+      <w:pPr>
+        <w:pStyle w:val="Prrafodelista"/>
+        <w:numPr>
+          <w:ilvl w:val="0"/>
+          <w:numId w:val="23"/>
+        </w:numPr>
+        <w:rPr>
+          <w:highlight w:val="white"/>
+          <w:lang w:val="es-ES_tradnl"/>
+        </w:rPr>
+      </w:pPr>
+      <w:r>
+        <w:rPr>
+          <w:rFonts w:asciiTheme="minorHAnsi" w:hAnsiTheme="minorHAnsi"/>
+          <w:highlight w:val="white"/>
+          <w:lang w:val="es-ES_tradnl"/>
+        </w:rPr>
+        <w:t>A continuaci</w:t>
+      </w:r>
+      <w:r>
+        <w:rPr>
+          <w:rFonts w:eastAsia="Helvetica" w:cs="Helvetica"/>
+          <w:highlight w:val="white"/>
+          <w:lang w:val="es-ES_tradnl"/>
+        </w:rPr>
+        <w:t>ó</w:t>
+      </w:r>
+      <w:r>
+        <w:rPr>
+          <w:rFonts w:asciiTheme="minorHAnsi" w:hAnsiTheme="minorHAnsi"/>
+          <w:highlight w:val="white"/>
+          <w:lang w:val="es-ES_tradnl"/>
+        </w:rPr>
+        <w:t xml:space="preserve">n, escribe </w:t>
+      </w:r>
+      <w:r>
+        <w:rPr>
+          <w:rFonts w:asciiTheme="minorHAnsi" w:hAnsiTheme="minorHAnsi"/>
+          <w:i/>
+          <w:highlight w:val="white"/>
+          <w:lang w:val="es-ES_tradnl"/>
+        </w:rPr>
+        <w:t>oppose</w:t>
+      </w:r>
+      <w:r>
+        <w:rPr>
+          <w:rFonts w:asciiTheme="minorHAnsi" w:hAnsiTheme="minorHAnsi"/>
+          <w:i/>
+          <w:highlight w:val="white"/>
+          <w:lang w:val="es-ES_tradnl"/>
+        </w:rPr>
+        <w:t>()</w:t>
+      </w:r>
+      <w:r>
+        <w:rPr>
+          <w:rFonts w:asciiTheme="minorHAnsi" w:hAnsiTheme="minorHAnsi"/>
+          <w:highlight w:val="white"/>
+          <w:lang w:val="es-ES_tradnl"/>
+        </w:rPr>
+        <w:t>. Se deber</w:t>
+      </w:r>
+      <w:r>
+        <w:rPr>
+          <w:rFonts w:eastAsia="Helvetica" w:cs="Helvetica"/>
+          <w:highlight w:val="white"/>
+          <w:lang w:val="es-ES_tradnl"/>
+        </w:rPr>
+        <w:t>í</w:t>
+      </w:r>
+      <w:r>
+        <w:rPr>
+          <w:rFonts w:asciiTheme="minorHAnsi" w:hAnsiTheme="minorHAnsi"/>
+          <w:highlight w:val="white"/>
+          <w:lang w:val="es-ES_tradnl"/>
+        </w:rPr>
+        <w:t>a abrir una ventana en la que podr</w:t>
+      </w:r>
+      <w:r>
+        <w:rPr>
+          <w:rFonts w:eastAsia="Helvetica" w:cs="Helvetica"/>
+          <w:highlight w:val="white"/>
+          <w:lang w:val="es-ES_tradnl"/>
+        </w:rPr>
+        <w:t>á</w:t>
+      </w:r>
+      <w:r>
+        <w:rPr>
+          <w:rFonts w:asciiTheme="minorHAnsi" w:hAnsiTheme="minorHAnsi"/>
+          <w:highlight w:val="white"/>
+          <w:lang w:val="es-ES_tradnl"/>
+        </w:rPr>
+        <w:t>s elegir una serie de par</w:t>
+      </w:r>
+      <w:r>
+        <w:rPr>
+          <w:rFonts w:eastAsia="Helvetica" w:cs="Helvetica"/>
+          <w:highlight w:val="white"/>
+          <w:lang w:val="es-ES_tradnl"/>
+        </w:rPr>
+        <w:t>á</w:t>
+      </w:r>
+      <w:r>
+        <w:rPr>
+          <w:rFonts w:asciiTheme="minorHAnsi" w:hAnsiTheme="minorHAnsi"/>
+          <w:highlight w:val="white"/>
+          <w:lang w:val="es-ES_tradnl"/>
+        </w:rPr>
+        <w:t>metros. Por un lado</w:t>
+      </w:r>
+      <w:r>
+        <w:rPr>
+          <w:rFonts w:asciiTheme="minorHAnsi" w:hAnsiTheme="minorHAnsi"/>
+          <w:highlight w:val="white"/>
+          <w:lang w:val="es-ES_tradnl"/>
+        </w:rPr>
+        <w:t xml:space="preserve">, en el campo </w:t>
+      </w:r>
+      <w:r>
+        <w:rPr>
+          <w:rFonts w:eastAsia="Helvetica" w:cs="Helvetica"/>
+          <w:highlight w:val="white"/>
+          <w:lang w:val="es-ES_tradnl"/>
+        </w:rPr>
+        <w:t>“</w:t>
+      </w:r>
+      <w:r>
+        <w:rPr>
+          <w:rFonts w:asciiTheme="minorHAnsi" w:hAnsiTheme="minorHAnsi"/>
+          <w:highlight w:val="white"/>
+          <w:lang w:val="es-ES_tradnl"/>
+        </w:rPr>
+        <w:t>Slice length</w:t>
+      </w:r>
+      <w:r>
+        <w:rPr>
+          <w:rFonts w:eastAsia="Helvetica" w:cs="Helvetica"/>
+          <w:highlight w:val="white"/>
+          <w:lang w:val="es-ES_tradnl"/>
+        </w:rPr>
+        <w:t>”</w:t>
+      </w:r>
+      <w:r>
+        <w:rPr>
+          <w:rFonts w:asciiTheme="minorHAnsi" w:hAnsiTheme="minorHAnsi"/>
+          <w:highlight w:val="white"/>
+          <w:lang w:val="es-ES_tradnl"/>
+        </w:rPr>
+        <w:t xml:space="preserve"> pon 10.000 palabras (para que divida los archivos en trozos de 10.000 palabras). </w:t>
+      </w:r>
+      <w:r>
+        <w:rPr>
+          <w:rFonts w:asciiTheme="minorHAnsi" w:hAnsiTheme="minorHAnsi"/>
+          <w:highlight w:val="white"/>
+          <w:lang w:val="es-ES_tradnl"/>
+        </w:rPr>
+        <w:t xml:space="preserve">Por el otro, en el campo </w:t>
+      </w:r>
+      <w:r>
+        <w:rPr>
+          <w:rFonts w:eastAsia="Helvetica" w:cs="Helvetica"/>
+          <w:highlight w:val="white"/>
+          <w:lang w:val="es-ES_tradnl"/>
+        </w:rPr>
+        <w:t>“</w:t>
+      </w:r>
+      <w:r>
+        <w:rPr>
+          <w:rFonts w:asciiTheme="minorHAnsi" w:hAnsiTheme="minorHAnsi"/>
+          <w:highlight w:val="white"/>
+          <w:lang w:val="es-ES_tradnl"/>
+        </w:rPr>
+        <w:t>Method</w:t>
+      </w:r>
+      <w:r>
+        <w:rPr>
+          <w:rFonts w:eastAsia="Helvetica" w:cs="Helvetica"/>
+          <w:highlight w:val="white"/>
+          <w:lang w:val="es-ES_tradnl"/>
+        </w:rPr>
+        <w:t>”</w:t>
+      </w:r>
+      <w:r>
+        <w:rPr>
+          <w:rFonts w:asciiTheme="minorHAnsi" w:hAnsiTheme="minorHAnsi"/>
+          <w:highlight w:val="white"/>
+          <w:lang w:val="es-ES_tradnl"/>
+        </w:rPr>
+        <w:t>, selecci</w:t>
+      </w:r>
+      <w:r>
+        <w:rPr>
+          <w:rFonts w:eastAsia="Helvetica" w:cs="Helvetica"/>
+          <w:highlight w:val="white"/>
+          <w:lang w:val="es-ES_tradnl"/>
+        </w:rPr>
+        <w:t>ona “Eder’s Zeta”. Los otros campos no hace falta modificarlos. Clica en “Ok”.</w:t>
+      </w:r>
+    </w:p>
+    <w:p>
+      <w:pPr>
+        <w:pStyle w:val="Prrafodelista"/>
+        <w:numPr>
+          <w:ilvl w:val="0"/>
+          <w:numId w:val="23"/>
+        </w:numPr>
+        <w:rPr>
+          <w:highlight w:val="white"/>
+          <w:lang w:val="es-ES_tradnl"/>
+        </w:rPr>
+      </w:pPr>
+      <w:r>
+        <w:rPr>
+          <w:rFonts w:asciiTheme="minorHAnsi" w:hAnsiTheme="minorHAnsi"/>
+          <w:highlight w:val="white"/>
+          <w:lang w:val="es-ES_tradnl"/>
+        </w:rPr>
+        <w:t>Deber</w:t>
+      </w:r>
+      <w:r>
+        <w:rPr>
+          <w:rFonts w:eastAsia="Helvetica" w:cs="Helvetica"/>
+          <w:highlight w:val="white"/>
+          <w:lang w:val="es-ES_tradnl"/>
+        </w:rPr>
+        <w:t>í</w:t>
+      </w:r>
+      <w:r>
+        <w:rPr>
+          <w:rFonts w:asciiTheme="minorHAnsi" w:hAnsiTheme="minorHAnsi"/>
+          <w:highlight w:val="white"/>
+          <w:lang w:val="es-ES_tradnl"/>
+        </w:rPr>
+        <w:t xml:space="preserve">as obtener una imagen </w:t>
+      </w:r>
+      <w:r>
+        <w:rPr>
+          <w:rFonts w:asciiTheme="minorHAnsi" w:hAnsiTheme="minorHAnsi"/>
+          <w:highlight w:val="white"/>
+          <w:lang w:val="es-ES_tradnl"/>
+        </w:rPr>
+        <w:t xml:space="preserve">en la ventana derecha. Puedes ampliarla o bien guardarla. </w:t>
+      </w:r>
+      <w:r>
+        <w:rPr>
+          <w:rFonts w:asciiTheme="minorHAnsi" w:hAnsiTheme="minorHAnsi"/>
+          <w:highlight w:val="white"/>
+          <w:lang w:val="es-ES_tradnl"/>
+        </w:rPr>
+        <w:t xml:space="preserve">En un lado tienes las palabras </w:t>
+      </w:r>
+      <w:r>
+        <w:rPr>
+          <w:rFonts w:eastAsia="Helvetica" w:cs="Helvetica"/>
+          <w:highlight w:val="white"/>
+          <w:lang w:val="es-ES_tradnl"/>
+        </w:rPr>
+        <w:t>“</w:t>
+      </w:r>
+      <w:r>
+        <w:rPr>
+          <w:rFonts w:asciiTheme="minorHAnsi" w:hAnsiTheme="minorHAnsi"/>
+          <w:highlight w:val="white"/>
+          <w:lang w:val="es-ES_tradnl"/>
+        </w:rPr>
+        <w:t>preferidas</w:t>
+      </w:r>
+      <w:r>
+        <w:rPr>
+          <w:rFonts w:eastAsia="Helvetica" w:cs="Helvetica"/>
+          <w:highlight w:val="white"/>
+          <w:lang w:val="es-ES_tradnl"/>
+        </w:rPr>
+        <w:t>”</w:t>
+      </w:r>
+      <w:r>
+        <w:rPr>
+          <w:rFonts w:asciiTheme="minorHAnsi" w:hAnsiTheme="minorHAnsi"/>
+          <w:highlight w:val="white"/>
+          <w:lang w:val="es-ES_tradnl"/>
+        </w:rPr>
+        <w:t xml:space="preserve"> en el sub-corpus C y las palabras </w:t>
+      </w:r>
+      <w:r>
+        <w:rPr>
+          <w:rFonts w:eastAsia="Helvetica" w:cs="Helvetica"/>
+          <w:highlight w:val="white"/>
+          <w:lang w:val="es-ES_tradnl"/>
+        </w:rPr>
+        <w:t>“</w:t>
+      </w:r>
+      <w:r>
+        <w:rPr>
+          <w:rFonts w:asciiTheme="minorHAnsi" w:hAnsiTheme="minorHAnsi"/>
+          <w:highlight w:val="white"/>
+          <w:lang w:val="es-ES_tradnl"/>
+        </w:rPr>
+        <w:t>evitadas</w:t>
+      </w:r>
+      <w:r>
+        <w:rPr>
+          <w:rFonts w:eastAsia="Helvetica" w:cs="Helvetica"/>
+          <w:highlight w:val="white"/>
+          <w:lang w:val="es-ES_tradnl"/>
+        </w:rPr>
+        <w:t>”</w:t>
+      </w:r>
+      <w:r>
+        <w:rPr>
+          <w:rFonts w:asciiTheme="minorHAnsi" w:hAnsiTheme="minorHAnsi"/>
+          <w:highlight w:val="white"/>
+          <w:lang w:val="es-ES_tradnl"/>
+        </w:rPr>
+        <w:t xml:space="preserve"> en el sub-corpus C. Ten en cuenta que estas dos listas son el resultado de comparar el sub-corpus C con los sub-corpus A y B. </w:t>
+      </w:r>
+      <w:r>
+        <w:rPr>
+          <w:rFonts w:eastAsia="Helvetica" w:cs="Helvetica"/>
+          <w:highlight w:val="white"/>
+          <w:lang w:val="es-ES_tradnl"/>
+        </w:rPr>
+        <w:t>¿Cómo interpretamos el resultado?</w:t>
+      </w:r>
+    </w:p>
+    <w:p>
+      <w:pPr>
+        <w:pStyle w:val="Prrafodelista"/>
+        <w:numPr>
+          <w:ilvl w:val="0"/>
+          <w:numId w:val="23"/>
+        </w:numPr>
+        <w:rPr>
+          <w:highlight w:val="white"/>
+          <w:lang w:val="es-ES_tradnl"/>
+        </w:rPr>
+      </w:pPr>
+      <w:r>
+        <w:rPr>
+          <w:rFonts w:asciiTheme="minorHAnsi" w:hAnsiTheme="minorHAnsi"/>
+          <w:highlight w:val="white"/>
+          <w:lang w:val="es-ES_tradnl"/>
+        </w:rPr>
+        <w:t xml:space="preserve">Si vas a la carpeta </w:t>
+      </w:r>
+      <w:r>
+        <w:rPr>
+          <w:rFonts w:asciiTheme="minorHAnsi" w:hAnsiTheme="minorHAnsi"/>
+          <w:b/>
+          <w:highlight w:val="white"/>
+          <w:lang w:val="es-ES_tradnl"/>
+        </w:rPr>
+        <w:t>gongora</w:t>
+      </w:r>
+      <w:r>
+        <w:rPr>
+          <w:rFonts w:asciiTheme="minorHAnsi" w:hAnsiTheme="minorHAnsi"/>
+          <w:highlight w:val="white"/>
+          <w:lang w:val="es-ES_tradnl"/>
+        </w:rPr>
+        <w:t>, ver</w:t>
+      </w:r>
+      <w:r>
+        <w:rPr>
+          <w:rFonts w:eastAsia="Helvetica" w:cs="Helvetica"/>
+          <w:highlight w:val="white"/>
+          <w:lang w:val="es-ES_tradnl"/>
+        </w:rPr>
+        <w:t>á</w:t>
+      </w:r>
+      <w:r>
+        <w:rPr>
+          <w:rFonts w:asciiTheme="minorHAnsi" w:hAnsiTheme="minorHAnsi"/>
+          <w:highlight w:val="white"/>
+          <w:lang w:val="es-ES_tradnl"/>
+        </w:rPr>
+        <w:t>s dos listas de palaras: las palabras preferidas y las palabras evitadas que se visualiza</w:t>
+      </w:r>
+      <w:r>
+        <w:rPr>
+          <w:rFonts w:eastAsia="Helvetica" w:cs="Helvetica"/>
+          <w:highlight w:val="white"/>
+          <w:lang w:val="es-ES_tradnl"/>
+        </w:rPr>
+        <w:t>n en el gráfico. ¿Qué tipo de palabras son? ¿Qué nos dicen sobre los textos?</w:t>
+      </w:r>
+      <w:bookmarkStart w:id="0" w:name="_GoBack"/>
+      <w:bookmarkEnd w:id="0"/>
+    </w:p>
+    <w:p>
+      <w:pPr>
+        <w:rPr>
+          <w:rFonts w:asciiTheme="minorHAnsi" w:hAnsiTheme="minorHAnsi"/>
+          <w:highlight w:val="white"/>
+          <w:lang w:val="es-ES_tradnl"/>
+        </w:rPr>
+      </w:pPr>
+    </w:p>
+    <w:p>
+      <w:pPr>
+        <w:rPr>
+          <w:rFonts w:asciiTheme="minorHAnsi" w:hAnsiTheme="minorHAnsi"/>
+        </w:rPr>
+      </w:pPr>
+    </w:p>
+    <w:p>
+      <w:pPr>
+        <w:rPr>
+          <w:rFonts w:asciiTheme="minorHAnsi" w:hAnsiTheme="minorHAnsi"/>
+        </w:rPr>
+      </w:pPr>
+    </w:p>
+    <w:p>
+      <w:pPr>
+        <w:rPr>
+          <w:rFonts w:asciiTheme="minorHAnsi" w:hAnsiTheme="minorHAnsi"/>
+        </w:rPr>
+      </w:pPr>
+    </w:p>
+    <w:p>
+      <w:pPr>
+        <w:pStyle w:val="Prrafodelista"/>
+        <w:rPr>
+          <w:rFonts w:asciiTheme="minorHAnsi" w:hAnsiTheme="minorHAnsi"/>
+        </w:rPr>
+      </w:pPr>
+    </w:p>
+    <w:p>
+      <w:pPr>
+        <w:rPr>
+          <w:rFonts w:asciiTheme="minorHAnsi" w:hAnsiTheme="minorHAnsi"/>
+        </w:rPr>
+      </w:pPr>
+    </w:p>
+    <w:p>
+      <w:pPr>
+        <w:rPr>
+          <w:rFonts w:asciiTheme="minorHAnsi" w:hAnsiTheme="minorHAnsi"/>
+        </w:rPr>
+      </w:pPr>
+    </w:p>
+    <w:p>
+      <w:pPr>
+        <w:rPr>
+          <w:rFonts w:asciiTheme="minorHAnsi" w:hAnsiTheme="minorHAnsi"/>
+        </w:rPr>
+      </w:pPr>
+    </w:p>
+    <w:p>
+      <w:pPr>
+        <w:rPr>
+          <w:rFonts w:asciiTheme="minorHAnsi" w:hAnsiTheme="minorHAnsi"/>
+        </w:rPr>
+      </w:pPr>
+    </w:p>
+    <w:p>
+      <w:pPr>
+        <w:rPr>
+          <w:rFonts w:asciiTheme="minorHAnsi" w:hAnsiTheme="minorHAnsi"/>
+        </w:rPr>
+      </w:pPr>
+    </w:p>
+    <w:p>
+      <w:pPr>
+        <w:rPr>
+          <w:rFonts w:asciiTheme="minorHAnsi" w:hAnsiTheme="minorHAnsi"/>
+        </w:rPr>
+      </w:pPr>
+    </w:p>
+    <w:p>
+      <w:pPr>
+        <w:pStyle w:val="Prrafodelista"/>
         <w:rPr>
           <w:rFonts w:asciiTheme="minorHAnsi" w:hAnsiTheme="minorHAnsi"/>
         </w:rPr>
@@ -7760,7 +6810,7 @@
       </w:pPr>
     </w:p>
     <w:sectPr>
-      <w:headerReference w:type="default" r:id="rId12"/>
+      <w:headerReference w:type="default" r:id="rId13"/>
       <w:pgSz w:w="11900" w:h="16840"/>
       <w:pgMar w:top="1417" w:right="1701" w:bottom="1417" w:left="1701" w:header="708" w:footer="708" w:gutter="0"/>
       <w:cols w:space="708"/>
@@ -8064,6 +7114,92 @@
     </w:lvl>
   </w:abstractNum>
   <w:abstractNum w:abstractNumId="2">
+    <w:nsid w:val="13A96F19"/>
+    <w:multiLevelType w:val="hybridMultilevel"/>
+    <w:tmpl w:val="A3A0D87A"/>
+    <w:lvl w:ilvl="0" w:tplc="040A000F">
+      <w:start w:val="1"/>
+      <w:numFmt w:val="decimal"/>
+      <w:lvlText w:val="%1."/>
+      <w:lvlJc w:val="left"/>
+      <w:pPr>
+        <w:ind w:left="720" w:hanging="360"/>
+      </w:pPr>
+    </w:lvl>
+    <w:lvl w:ilvl="1" w:tplc="040A0019" w:tentative="1">
+      <w:start w:val="1"/>
+      <w:numFmt w:val="lowerLetter"/>
+      <w:lvlText w:val="%2."/>
+      <w:lvlJc w:val="left"/>
+      <w:pPr>
+        <w:ind w:left="1440" w:hanging="360"/>
+      </w:pPr>
+    </w:lvl>
+    <w:lvl w:ilvl="2" w:tplc="040A001B" w:tentative="1">
+      <w:start w:val="1"/>
+      <w:numFmt w:val="lowerRoman"/>
+      <w:lvlText w:val="%3."/>
+      <w:lvlJc w:val="right"/>
+      <w:pPr>
+        <w:ind w:left="2160" w:hanging="180"/>
+      </w:pPr>
+    </w:lvl>
+    <w:lvl w:ilvl="3" w:tplc="040A000F" w:tentative="1">
+      <w:start w:val="1"/>
+      <w:numFmt w:val="decimal"/>
+      <w:lvlText w:val="%4."/>
+      <w:lvlJc w:val="left"/>
+      <w:pPr>
+        <w:ind w:left="2880" w:hanging="360"/>
+      </w:pPr>
+    </w:lvl>
+    <w:lvl w:ilvl="4" w:tplc="040A0019" w:tentative="1">
+      <w:start w:val="1"/>
+      <w:numFmt w:val="lowerLetter"/>
+      <w:lvlText w:val="%5."/>
+      <w:lvlJc w:val="left"/>
+      <w:pPr>
+        <w:ind w:left="3600" w:hanging="360"/>
+      </w:pPr>
+    </w:lvl>
+    <w:lvl w:ilvl="5" w:tplc="040A001B" w:tentative="1">
+      <w:start w:val="1"/>
+      <w:numFmt w:val="lowerRoman"/>
+      <w:lvlText w:val="%6."/>
+      <w:lvlJc w:val="right"/>
+      <w:pPr>
+        <w:ind w:left="4320" w:hanging="180"/>
+      </w:pPr>
+    </w:lvl>
+    <w:lvl w:ilvl="6" w:tplc="040A000F" w:tentative="1">
+      <w:start w:val="1"/>
+      <w:numFmt w:val="decimal"/>
+      <w:lvlText w:val="%7."/>
+      <w:lvlJc w:val="left"/>
+      <w:pPr>
+        <w:ind w:left="5040" w:hanging="360"/>
+      </w:pPr>
+    </w:lvl>
+    <w:lvl w:ilvl="7" w:tplc="040A0019" w:tentative="1">
+      <w:start w:val="1"/>
+      <w:numFmt w:val="lowerLetter"/>
+      <w:lvlText w:val="%8."/>
+      <w:lvlJc w:val="left"/>
+      <w:pPr>
+        <w:ind w:left="5760" w:hanging="360"/>
+      </w:pPr>
+    </w:lvl>
+    <w:lvl w:ilvl="8" w:tplc="040A001B" w:tentative="1">
+      <w:start w:val="1"/>
+      <w:numFmt w:val="lowerRoman"/>
+      <w:lvlText w:val="%9."/>
+      <w:lvlJc w:val="right"/>
+      <w:pPr>
+        <w:ind w:left="6480" w:hanging="180"/>
+      </w:pPr>
+    </w:lvl>
+  </w:abstractNum>
+  <w:abstractNum w:abstractNumId="3">
     <w:nsid w:val="14244C49"/>
     <w:multiLevelType w:val="hybridMultilevel"/>
     <w:tmpl w:val="94DE71D8"/>
@@ -8149,7 +7285,7 @@
       </w:pPr>
     </w:lvl>
   </w:abstractNum>
-  <w:abstractNum w:abstractNumId="3">
+  <w:abstractNum w:abstractNumId="4">
     <w:nsid w:val="17B24CAC"/>
     <w:multiLevelType w:val="hybridMultilevel"/>
     <w:tmpl w:val="6D220E4A"/>
@@ -8262,7 +7398,7 @@
       </w:pPr>
     </w:lvl>
   </w:abstractNum>
-  <w:abstractNum w:abstractNumId="4">
+  <w:abstractNum w:abstractNumId="5">
     <w:nsid w:val="1E5145B8"/>
     <w:multiLevelType w:val="hybridMultilevel"/>
     <w:tmpl w:val="DF58F4EC"/>
@@ -8348,7 +7484,7 @@
       </w:pPr>
     </w:lvl>
   </w:abstractNum>
-  <w:abstractNum w:abstractNumId="5">
+  <w:abstractNum w:abstractNumId="6">
     <w:nsid w:val="225851B9"/>
     <w:multiLevelType w:val="hybridMultilevel"/>
     <w:tmpl w:val="EAE4D40A"/>
@@ -8461,7 +7597,7 @@
       </w:rPr>
     </w:lvl>
   </w:abstractNum>
-  <w:abstractNum w:abstractNumId="6">
+  <w:abstractNum w:abstractNumId="7">
     <w:nsid w:val="2A507960"/>
     <w:multiLevelType w:val="hybridMultilevel"/>
     <w:tmpl w:val="677EB71C"/>
@@ -8547,7 +7683,7 @@
       </w:pPr>
     </w:lvl>
   </w:abstractNum>
-  <w:abstractNum w:abstractNumId="7">
+  <w:abstractNum w:abstractNumId="8">
     <w:nsid w:val="2C87603F"/>
     <w:multiLevelType w:val="hybridMultilevel"/>
     <w:tmpl w:val="4FD8A814"/>
@@ -8633,7 +7769,7 @@
       </w:pPr>
     </w:lvl>
   </w:abstractNum>
-  <w:abstractNum w:abstractNumId="8">
+  <w:abstractNum w:abstractNumId="9">
     <w:nsid w:val="3AE8110B"/>
     <w:multiLevelType w:val="hybridMultilevel"/>
     <w:tmpl w:val="11622880"/>
@@ -8719,7 +7855,7 @@
       </w:pPr>
     </w:lvl>
   </w:abstractNum>
-  <w:abstractNum w:abstractNumId="9">
+  <w:abstractNum w:abstractNumId="10">
     <w:nsid w:val="434C751F"/>
     <w:multiLevelType w:val="hybridMultilevel"/>
     <w:tmpl w:val="E76477EE"/>
@@ -8832,7 +7968,7 @@
       </w:pPr>
     </w:lvl>
   </w:abstractNum>
-  <w:abstractNum w:abstractNumId="10">
+  <w:abstractNum w:abstractNumId="11">
     <w:nsid w:val="469A437A"/>
     <w:multiLevelType w:val="hybridMultilevel"/>
     <w:tmpl w:val="84F41D22"/>
@@ -8918,7 +8054,7 @@
       </w:pPr>
     </w:lvl>
   </w:abstractNum>
-  <w:abstractNum w:abstractNumId="11">
+  <w:abstractNum w:abstractNumId="12">
     <w:nsid w:val="4CB03792"/>
     <w:multiLevelType w:val="hybridMultilevel"/>
     <w:tmpl w:val="1E3680D8"/>
@@ -9031,7 +8167,7 @@
       </w:rPr>
     </w:lvl>
   </w:abstractNum>
-  <w:abstractNum w:abstractNumId="12">
+  <w:abstractNum w:abstractNumId="13">
     <w:nsid w:val="560264BD"/>
     <w:multiLevelType w:val="hybridMultilevel"/>
     <w:tmpl w:val="D272EB40"/>
@@ -9144,7 +8280,7 @@
       </w:pPr>
     </w:lvl>
   </w:abstractNum>
-  <w:abstractNum w:abstractNumId="13">
+  <w:abstractNum w:abstractNumId="14">
     <w:nsid w:val="58A8707D"/>
     <w:multiLevelType w:val="hybridMultilevel"/>
     <w:tmpl w:val="56045540"/>
@@ -9230,7 +8366,7 @@
       </w:pPr>
     </w:lvl>
   </w:abstractNum>
-  <w:abstractNum w:abstractNumId="14">
+  <w:abstractNum w:abstractNumId="15">
     <w:nsid w:val="59392B44"/>
     <w:multiLevelType w:val="hybridMultilevel"/>
     <w:tmpl w:val="3626AE7C"/>
@@ -9316,7 +8452,7 @@
       </w:pPr>
     </w:lvl>
   </w:abstractNum>
-  <w:abstractNum w:abstractNumId="15">
+  <w:abstractNum w:abstractNumId="16">
     <w:nsid w:val="668B41D5"/>
     <w:multiLevelType w:val="hybridMultilevel"/>
     <w:tmpl w:val="A3AA48C0"/>
@@ -9429,7 +8565,7 @@
       </w:rPr>
     </w:lvl>
   </w:abstractNum>
-  <w:abstractNum w:abstractNumId="16">
+  <w:abstractNum w:abstractNumId="17">
     <w:nsid w:val="674A3EA2"/>
     <w:multiLevelType w:val="hybridMultilevel"/>
     <w:tmpl w:val="3AAEABA2"/>
@@ -9515,7 +8651,7 @@
       </w:pPr>
     </w:lvl>
   </w:abstractNum>
-  <w:abstractNum w:abstractNumId="17">
+  <w:abstractNum w:abstractNumId="18">
     <w:nsid w:val="680378E2"/>
     <w:multiLevelType w:val="hybridMultilevel"/>
     <w:tmpl w:val="B08090F4"/>
@@ -9601,7 +8737,93 @@
       </w:pPr>
     </w:lvl>
   </w:abstractNum>
-  <w:abstractNum w:abstractNumId="18">
+  <w:abstractNum w:abstractNumId="19">
+    <w:nsid w:val="68CD4B36"/>
+    <w:multiLevelType w:val="hybridMultilevel"/>
+    <w:tmpl w:val="56045540"/>
+    <w:lvl w:ilvl="0" w:tplc="040A000F">
+      <w:start w:val="1"/>
+      <w:numFmt w:val="decimal"/>
+      <w:lvlText w:val="%1."/>
+      <w:lvlJc w:val="left"/>
+      <w:pPr>
+        <w:ind w:left="720" w:hanging="360"/>
+      </w:pPr>
+    </w:lvl>
+    <w:lvl w:ilvl="1" w:tplc="040A0019" w:tentative="1">
+      <w:start w:val="1"/>
+      <w:numFmt w:val="lowerLetter"/>
+      <w:lvlText w:val="%2."/>
+      <w:lvlJc w:val="left"/>
+      <w:pPr>
+        <w:ind w:left="1440" w:hanging="360"/>
+      </w:pPr>
+    </w:lvl>
+    <w:lvl w:ilvl="2" w:tplc="040A001B" w:tentative="1">
+      <w:start w:val="1"/>
+      <w:numFmt w:val="lowerRoman"/>
+      <w:lvlText w:val="%3."/>
+      <w:lvlJc w:val="right"/>
+      <w:pPr>
+        <w:ind w:left="2160" w:hanging="180"/>
+      </w:pPr>
+    </w:lvl>
+    <w:lvl w:ilvl="3" w:tplc="040A000F" w:tentative="1">
+      <w:start w:val="1"/>
+      <w:numFmt w:val="decimal"/>
+      <w:lvlText w:val="%4."/>
+      <w:lvlJc w:val="left"/>
+      <w:pPr>
+        <w:ind w:left="2880" w:hanging="360"/>
+      </w:pPr>
+    </w:lvl>
+    <w:lvl w:ilvl="4" w:tplc="040A0019" w:tentative="1">
+      <w:start w:val="1"/>
+      <w:numFmt w:val="lowerLetter"/>
+      <w:lvlText w:val="%5."/>
+      <w:lvlJc w:val="left"/>
+      <w:pPr>
+        <w:ind w:left="3600" w:hanging="360"/>
+      </w:pPr>
+    </w:lvl>
+    <w:lvl w:ilvl="5" w:tplc="040A001B" w:tentative="1">
+      <w:start w:val="1"/>
+      <w:numFmt w:val="lowerRoman"/>
+      <w:lvlText w:val="%6."/>
+      <w:lvlJc w:val="right"/>
+      <w:pPr>
+        <w:ind w:left="4320" w:hanging="180"/>
+      </w:pPr>
+    </w:lvl>
+    <w:lvl w:ilvl="6" w:tplc="040A000F" w:tentative="1">
+      <w:start w:val="1"/>
+      <w:numFmt w:val="decimal"/>
+      <w:lvlText w:val="%7."/>
+      <w:lvlJc w:val="left"/>
+      <w:pPr>
+        <w:ind w:left="5040" w:hanging="360"/>
+      </w:pPr>
+    </w:lvl>
+    <w:lvl w:ilvl="7" w:tplc="040A0019" w:tentative="1">
+      <w:start w:val="1"/>
+      <w:numFmt w:val="lowerLetter"/>
+      <w:lvlText w:val="%8."/>
+      <w:lvlJc w:val="left"/>
+      <w:pPr>
+        <w:ind w:left="5760" w:hanging="360"/>
+      </w:pPr>
+    </w:lvl>
+    <w:lvl w:ilvl="8" w:tplc="040A001B" w:tentative="1">
+      <w:start w:val="1"/>
+      <w:numFmt w:val="lowerRoman"/>
+      <w:lvlText w:val="%9."/>
+      <w:lvlJc w:val="right"/>
+      <w:pPr>
+        <w:ind w:left="6480" w:hanging="180"/>
+      </w:pPr>
+    </w:lvl>
+  </w:abstractNum>
+  <w:abstractNum w:abstractNumId="20">
     <w:nsid w:val="6DB911FB"/>
     <w:multiLevelType w:val="hybridMultilevel"/>
     <w:tmpl w:val="E4DC8D0A"/>
@@ -9687,7 +8909,7 @@
       </w:pPr>
     </w:lvl>
   </w:abstractNum>
-  <w:abstractNum w:abstractNumId="19">
+  <w:abstractNum w:abstractNumId="21">
     <w:nsid w:val="77C33752"/>
     <w:multiLevelType w:val="hybridMultilevel"/>
     <w:tmpl w:val="FB3A7D88"/>
@@ -9776,7 +8998,7 @@
       </w:pPr>
     </w:lvl>
   </w:abstractNum>
-  <w:abstractNum w:abstractNumId="20">
+  <w:abstractNum w:abstractNumId="22">
     <w:nsid w:val="7F280125"/>
     <w:multiLevelType w:val="hybridMultilevel"/>
     <w:tmpl w:val="366A0374"/>
@@ -9863,43 +9085,43 @@
     </w:lvl>
   </w:abstractNum>
   <w:num w:numId="1">
+    <w:abstractNumId w:val="4"/>
+  </w:num>
+  <w:num w:numId="2">
+    <w:abstractNumId w:val="22"/>
+  </w:num>
+  <w:num w:numId="3">
+    <w:abstractNumId w:val="10"/>
+  </w:num>
+  <w:num w:numId="4">
+    <w:abstractNumId w:val="13"/>
+  </w:num>
+  <w:num w:numId="5">
+    <w:abstractNumId w:val="18"/>
+  </w:num>
+  <w:num w:numId="6">
+    <w:abstractNumId w:val="8"/>
+  </w:num>
+  <w:num w:numId="7">
+    <w:abstractNumId w:val="7"/>
+  </w:num>
+  <w:num w:numId="8">
+    <w:abstractNumId w:val="9"/>
+  </w:num>
+  <w:num w:numId="9">
+    <w:abstractNumId w:val="5"/>
+  </w:num>
+  <w:num w:numId="10">
     <w:abstractNumId w:val="3"/>
   </w:num>
-  <w:num w:numId="2">
-    <w:abstractNumId w:val="20"/>
-  </w:num>
-  <w:num w:numId="3">
-    <w:abstractNumId w:val="9"/>
-  </w:num>
-  <w:num w:numId="4">
+  <w:num w:numId="11">
     <w:abstractNumId w:val="12"/>
   </w:num>
-  <w:num w:numId="5">
-    <w:abstractNumId w:val="17"/>
-  </w:num>
-  <w:num w:numId="6">
-    <w:abstractNumId w:val="7"/>
-  </w:num>
-  <w:num w:numId="7">
+  <w:num w:numId="12">
     <w:abstractNumId w:val="6"/>
   </w:num>
-  <w:num w:numId="8">
-    <w:abstractNumId w:val="8"/>
-  </w:num>
-  <w:num w:numId="9">
-    <w:abstractNumId w:val="4"/>
-  </w:num>
-  <w:num w:numId="10">
-    <w:abstractNumId w:val="2"/>
-  </w:num>
-  <w:num w:numId="11">
-    <w:abstractNumId w:val="11"/>
-  </w:num>
-  <w:num w:numId="12">
-    <w:abstractNumId w:val="5"/>
-  </w:num>
   <w:num w:numId="13">
-    <w:abstractNumId w:val="16"/>
+    <w:abstractNumId w:val="17"/>
   </w:num>
   <w:num w:numId="14">
     <w:abstractNumId w:val="1"/>
@@ -9908,22 +9130,28 @@
     <w:abstractNumId w:val="0"/>
   </w:num>
   <w:num w:numId="16">
-    <w:abstractNumId w:val="19"/>
+    <w:abstractNumId w:val="21"/>
   </w:num>
   <w:num w:numId="17">
+    <w:abstractNumId w:val="16"/>
+  </w:num>
+  <w:num w:numId="18">
+    <w:abstractNumId w:val="11"/>
+  </w:num>
+  <w:num w:numId="19">
     <w:abstractNumId w:val="15"/>
   </w:num>
-  <w:num w:numId="18">
-    <w:abstractNumId w:val="10"/>
+  <w:num w:numId="20">
+    <w:abstractNumId w:val="20"/>
   </w:num>
-  <w:num w:numId="19">
+  <w:num w:numId="21">
     <w:abstractNumId w:val="14"/>
   </w:num>
-  <w:num w:numId="20">
-    <w:abstractNumId w:val="18"/>
+  <w:num w:numId="22">
+    <w:abstractNumId w:val="2"/>
   </w:num>
-  <w:num w:numId="21">
-    <w:abstractNumId w:val="13"/>
+  <w:num w:numId="23">
+    <w:abstractNumId w:val="19"/>
   </w:num>
 </w:numbering>
 </file>

</xml_diff>